<commit_message>
word und pdf updated
</commit_message>
<xml_diff>
--- a/Praktikum Produktionstechnik - Lastenheft.docx
+++ b/Praktikum Produktionstechnik - Lastenheft.docx
@@ -1,6 +1,6 @@
 
 <file path=word/document.xml><?xml version="1.0" encoding="utf-8"?>
-<w:document xmlns:wpc="http://schemas.microsoft.com/office/word/2010/wordprocessingCanvas" xmlns:mc="http://schemas.openxmlformats.org/markup-compatibility/2006" xmlns:o="urn:schemas-microsoft-com:office:office" xmlns:r="http://schemas.openxmlformats.org/officeDocument/2006/relationships" xmlns:m="http://schemas.openxmlformats.org/officeDocument/2006/math" xmlns:v="urn:schemas-microsoft-com:vml" xmlns:wp14="http://schemas.microsoft.com/office/word/2010/wordprocessingDrawing" xmlns:wp="http://schemas.openxmlformats.org/drawingml/2006/wordprocessingDrawing" xmlns:w10="urn:schemas-microsoft-com:office:word" xmlns:w="http://schemas.openxmlformats.org/wordprocessingml/2006/main" xmlns:w14="http://schemas.microsoft.com/office/word/2010/wordml" xmlns:wpg="http://schemas.microsoft.com/office/word/2010/wordprocessingGroup" xmlns:wpi="http://schemas.microsoft.com/office/word/2010/wordprocessingInk" xmlns:wne="http://schemas.microsoft.com/office/word/2006/wordml" xmlns:wps="http://schemas.microsoft.com/office/word/2010/wordprocessingShape" mc:Ignorable="w14 wp14">
+<w:document xmlns:wpc="http://schemas.microsoft.com/office/word/2010/wordprocessingCanvas" xmlns:cx="http://schemas.microsoft.com/office/drawing/2014/chartex" xmlns:cx1="http://schemas.microsoft.com/office/drawing/2015/9/8/chartex" xmlns:cx2="http://schemas.microsoft.com/office/drawing/2015/10/21/chartex" xmlns:cx3="http://schemas.microsoft.com/office/drawing/2016/5/9/chartex" xmlns:cx4="http://schemas.microsoft.com/office/drawing/2016/5/10/chartex" xmlns:cx5="http://schemas.microsoft.com/office/drawing/2016/5/11/chartex" xmlns:cx6="http://schemas.microsoft.com/office/drawing/2016/5/12/chartex" xmlns:cx7="http://schemas.microsoft.com/office/drawing/2016/5/13/chartex" xmlns:cx8="http://schemas.microsoft.com/office/drawing/2016/5/14/chartex" xmlns:mc="http://schemas.openxmlformats.org/markup-compatibility/2006" xmlns:aink="http://schemas.microsoft.com/office/drawing/2016/ink" xmlns:am3d="http://schemas.microsoft.com/office/drawing/2017/model3d" xmlns:o="urn:schemas-microsoft-com:office:office" xmlns:r="http://schemas.openxmlformats.org/officeDocument/2006/relationships" xmlns:m="http://schemas.openxmlformats.org/officeDocument/2006/math" xmlns:v="urn:schemas-microsoft-com:vml" xmlns:wp14="http://schemas.microsoft.com/office/word/2010/wordprocessingDrawing" xmlns:wp="http://schemas.openxmlformats.org/drawingml/2006/wordprocessingDrawing" xmlns:w10="urn:schemas-microsoft-com:office:word" xmlns:w="http://schemas.openxmlformats.org/wordprocessingml/2006/main" xmlns:w14="http://schemas.microsoft.com/office/word/2010/wordml" xmlns:w15="http://schemas.microsoft.com/office/word/2012/wordml" xmlns:w16cid="http://schemas.microsoft.com/office/word/2016/wordml/cid" xmlns:w16se="http://schemas.microsoft.com/office/word/2015/wordml/symex" xmlns:wpg="http://schemas.microsoft.com/office/word/2010/wordprocessingGroup" xmlns:wpi="http://schemas.microsoft.com/office/word/2010/wordprocessingInk" xmlns:wne="http://schemas.microsoft.com/office/word/2006/wordml" xmlns:wps="http://schemas.microsoft.com/office/word/2010/wordprocessingShape" mc:Ignorable="w14 w15 w16se w16cid wp14">
   <w:body>
     <w:p>
       <w:pPr>
@@ -37,7 +37,7 @@
                     </pic:cNvPicPr>
                   </pic:nvPicPr>
                   <pic:blipFill>
-                    <a:blip r:embed="rId6" cstate="print">
+                    <a:blip r:embed="rId5" cstate="print">
                       <a:extLst>
                         <a:ext uri="{28A0092B-C50C-407E-A947-70E740481C1C}">
                           <a14:useLocalDpi xmlns:a14="http://schemas.microsoft.com/office/drawing/2010/main" val="0"/>
@@ -91,7 +91,7 @@
                     </pic:cNvPicPr>
                   </pic:nvPicPr>
                   <pic:blipFill>
-                    <a:blip r:embed="rId7" cstate="print">
+                    <a:blip r:embed="rId6" cstate="print">
                       <a:extLst>
                         <a:ext uri="{28A0092B-C50C-407E-A947-70E740481C1C}">
                           <a14:useLocalDpi xmlns:a14="http://schemas.microsoft.com/office/drawing/2010/main" val="0"/>
@@ -211,37 +211,34 @@
         </w:rPr>
         <w:t>Studenten:</w:t>
       </w:r>
+      <w:bookmarkStart w:id="0" w:name="_GoBack"/>
+      <w:bookmarkEnd w:id="0"/>
       <w:r>
         <w:rPr>
           <w:sz w:val="32"/>
         </w:rPr>
         <w:br/>
+        <w:t>Evertz, Johannes</w:t>
+      </w:r>
+      <w:r>
+        <w:rPr>
+          <w:sz w:val="32"/>
+        </w:rPr>
+        <w:br/>
       </w:r>
       <w:proofErr w:type="spellStart"/>
       <w:r>
         <w:rPr>
           <w:sz w:val="32"/>
         </w:rPr>
-        <w:t>Evertz</w:t>
+        <w:t>Khodabakhsh</w:t>
       </w:r>
       <w:proofErr w:type="spellEnd"/>
       <w:r>
         <w:rPr>
           <w:sz w:val="32"/>
         </w:rPr>
-        <w:t>, Johannes</w:t>
-      </w:r>
-      <w:r>
-        <w:rPr>
-          <w:sz w:val="32"/>
-        </w:rPr>
-        <w:br/>
-      </w:r>
-      <w:r>
-        <w:rPr>
-          <w:sz w:val="32"/>
-        </w:rPr>
-        <w:t>Khodabakhsh, Marcel</w:t>
+        <w:t>, Marcel</w:t>
       </w:r>
       <w:r>
         <w:rPr>
@@ -326,56 +323,21 @@
       </w:pPr>
       <w:r>
         <w:lastRenderedPageBreak/>
-        <w:t>Anforderung: Fahren (F)</w:t>
-      </w:r>
-      <w:r>
-        <w:br/>
+        <w:t>Fahren (F)</w:t>
       </w:r>
     </w:p>
     <w:p>
       <w:r>
         <w:t>Das finale Fahrzeug muss in der Lage sein, von Startpunkt 1 zu einem definierten Endpunkt 2 fahren zu können. Die Art und Weise der Fortbewegung steht dabei nicht im Mittelpunkt, lediglich die fehlerfreie Funktionalität muss gegeben sein.</w:t>
       </w:r>
-      <w:r>
-        <w:br/>
-      </w:r>
-    </w:p>
-    <w:p>
-      <w:pPr>
-        <w:pStyle w:val="berschrift2"/>
-      </w:pPr>
-      <w:r>
-        <w:t>Schnelles Fahren</w:t>
-      </w:r>
-      <w:r>
-        <w:t xml:space="preserve"> </w:t>
-      </w:r>
-      <w:r>
-        <w:t>(F)</w:t>
-      </w:r>
-      <w:r>
-        <w:br/>
-      </w:r>
-    </w:p>
-    <w:p>
-      <w:r>
-        <w:t xml:space="preserve">Da in der Logistikbranche Zeitdruck </w:t>
-      </w:r>
-      <w:r>
-        <w:t>ein wesentlicher Faktor ist</w:t>
-      </w:r>
-      <w:r>
-        <w:t>, besteht der Wu</w:t>
-      </w:r>
-      <w:r>
-        <w:t>n</w:t>
-      </w:r>
-      <w:r>
-        <w:t>sch, dass das Fahrzeug die zurückzulegende Strecke in möglichst kurzer Zeit bewältigt und sich deshalb mit hohem Tempo fortbewegt.</w:t>
-      </w:r>
-      <w:r>
-        <w:br/>
-      </w:r>
+    </w:p>
+    <w:p>
+      <w:pPr>
+        <w:rPr>
+          <w:sz w:val="16"/>
+          <w:szCs w:val="16"/>
+        </w:rPr>
+      </w:pPr>
     </w:p>
     <w:p>
       <w:pPr>
@@ -392,346 +354,269 @@
         </w:rPr>
         <w:t>Lenken können (F)</w:t>
       </w:r>
-      <w:r>
+    </w:p>
+    <w:p>
+      <w:r>
+        <w:t xml:space="preserve">Da alleiniges Fahren allein nicht </w:t>
+      </w:r>
+      <w:r>
+        <w:t>ausreicht,</w:t>
+      </w:r>
+      <w:r>
+        <w:t xml:space="preserve"> um die S-Förmige Strecke zu absolvieren</w:t>
+      </w:r>
+      <w:r>
+        <w:t xml:space="preserve">, </w:t>
+      </w:r>
+      <w:r>
+        <w:t>muss das Fahrzeug ebenfalls lenkbar sein. Hierfür ist es nötig mit ausreichender Genauigkeit lenken zu können, um nicht den B</w:t>
+      </w:r>
+      <w:r>
+        <w:t>ereich der Strecke zu verlassen.</w:t>
+      </w:r>
+    </w:p>
+    <w:p>
+      <w:pPr>
+        <w:rPr>
+          <w:sz w:val="16"/>
+          <w:szCs w:val="16"/>
+        </w:rPr>
+      </w:pPr>
+    </w:p>
+    <w:p>
+      <w:pPr>
+        <w:pStyle w:val="berschrift2"/>
+      </w:pPr>
+      <w:r>
+        <w:t>Mindestdistanz 4 Meter</w:t>
+      </w:r>
+      <w:r>
+        <w:t xml:space="preserve"> </w:t>
+      </w:r>
+      <w:r>
+        <w:t>(F)</w:t>
+      </w:r>
+    </w:p>
+    <w:p>
+      <w:r>
+        <w:t>Das Fahrzeug muss in der Lage sein, beladen mit einem Ei, eine Distanz von mindestens 4 Metern zu überwinden, damit das Ei es auch bis zum Zielpunkt schafft und nicht auf halber Strecke stehen bleibt.</w:t>
+      </w:r>
+    </w:p>
+    <w:p>
+      <w:pPr>
+        <w:rPr>
+          <w:sz w:val="16"/>
+          <w:szCs w:val="16"/>
+        </w:rPr>
+      </w:pPr>
+    </w:p>
+    <w:p>
+      <w:pPr>
+        <w:pStyle w:val="berschrift2"/>
+      </w:pPr>
+      <w:proofErr w:type="spellStart"/>
+      <w:r>
+        <w:t>Ei</w:t>
+      </w:r>
+      <w:proofErr w:type="spellEnd"/>
+      <w:r>
+        <w:t xml:space="preserve"> Transportieren können (F)</w:t>
+      </w:r>
+    </w:p>
+    <w:p>
+      <w:r>
+        <w:t>Es wird gefordert, dass das finale Fahrzeug in der Lage ist, ein Ei über eine gewisse Distanz transportieren zu können.</w:t>
+      </w:r>
+    </w:p>
+    <w:p>
+      <w:pPr>
+        <w:rPr>
+          <w:sz w:val="16"/>
+          <w:szCs w:val="16"/>
+        </w:rPr>
+      </w:pPr>
+    </w:p>
+    <w:p>
+      <w:proofErr w:type="spellStart"/>
+      <w:r>
+        <w:rPr>
+          <w:rStyle w:val="berschrift2Zchn"/>
+        </w:rPr>
+        <w:t>Ei</w:t>
+      </w:r>
+      <w:proofErr w:type="spellEnd"/>
+      <w:r>
+        <w:rPr>
+          <w:rStyle w:val="berschrift2Zchn"/>
+        </w:rPr>
+        <w:t xml:space="preserve"> unbeschädigt transportieren (W4)</w:t>
+      </w:r>
+      <w:r>
+        <w:br/>
+        <w:t>Bei dieser Anforderung handelt es sich um eine optionale Anforderung, welche jedoch eine hohe Priorität erhalten hat (W4). Das Ei sollte also am Ende des Projekts unbeschädigt von Startpunkt 1 zu Endpunkt 2 transportiert werden können, um diese Anforderung zu erfüllen.</w:t>
+      </w:r>
+    </w:p>
+    <w:p>
+      <w:pPr>
+        <w:rPr>
+          <w:sz w:val="16"/>
+          <w:szCs w:val="16"/>
+        </w:rPr>
+      </w:pPr>
+    </w:p>
+    <w:p>
+      <w:pPr>
+        <w:pStyle w:val="berschrift2"/>
+      </w:pPr>
+      <w:r>
+        <w:t>Kosteneffizienz (</w:t>
+      </w:r>
+      <w:r>
+        <w:t>W3</w:t>
+      </w:r>
+      <w:r>
+        <w:t>)</w:t>
+      </w:r>
+    </w:p>
+    <w:p>
+      <w:r>
+        <w:t>Da das Budget dieses Projektes begrenzt ist, ist darauf zu achten, dass das Fahrzeug sehr kosteneffizient konstruiert und produziert wird.</w:t>
+      </w:r>
+    </w:p>
+    <w:p>
+      <w:pPr>
+        <w:rPr>
+          <w:sz w:val="16"/>
+          <w:szCs w:val="16"/>
+        </w:rPr>
+      </w:pPr>
+    </w:p>
+    <w:p>
+      <w:pPr>
+        <w:pStyle w:val="berschrift2"/>
+      </w:pPr>
+      <w:r>
+        <w:t>Ressourceneffizienz (W3)</w:t>
+      </w:r>
+    </w:p>
+    <w:p>
+      <w:pPr>
+        <w:pStyle w:val="KeinLeerraum"/>
+      </w:pPr>
+      <w:r>
+        <w:t>Aufgrund der Vermeidung zusätzlicher Kosten, den limitierten Baumaterialien und der Vermeidung eines größeren Zeitaufwandes soll das Projekt möglichst ressourceneffizient geplant und umgesetzt werden.</w:t>
+      </w:r>
+      <w:r>
+        <w:t xml:space="preserve"> </w:t>
+      </w:r>
+      <w:r>
+        <w:t>Bei dieser Anforderung handelt es sich um eine optionale Anforderung, welche jedoch eine hohe Priorität erhalten hat (W3).</w:t>
+      </w:r>
+    </w:p>
+    <w:p>
+      <w:pPr>
+        <w:pStyle w:val="KeinLeerraum"/>
+        <w:rPr>
+          <w:sz w:val="16"/>
+          <w:szCs w:val="16"/>
+        </w:rPr>
+      </w:pPr>
+    </w:p>
+    <w:p>
+      <w:pPr>
+        <w:pStyle w:val="berschrift2"/>
         <w:rPr>
           <w:rFonts w:eastAsia="Times New Roman"/>
           <w:lang w:eastAsia="de-DE"/>
         </w:rPr>
-        <w:br/>
-      </w:r>
-    </w:p>
-    <w:p>
-      <w:r>
-        <w:t xml:space="preserve">Da alleiniges Fahren allein nicht ausreicht um die S-Förmige Strecke zu </w:t>
-      </w:r>
-      <w:proofErr w:type="gramStart"/>
-      <w:r>
-        <w:t xml:space="preserve">absolvieren </w:t>
-      </w:r>
-      <w:r>
-        <w:t>,</w:t>
-      </w:r>
-      <w:proofErr w:type="gramEnd"/>
-      <w:r>
-        <w:t xml:space="preserve"> </w:t>
-      </w:r>
-      <w:r>
-        <w:t>muss das Fahrzeug ebenfalls lenkbar sein. Hierfür ist es nötig mit ausreichender Genauigkeit lenken zu können, um nicht den B</w:t>
-      </w:r>
-      <w:r>
-        <w:t>ereich der Strecke zu verlassen.</w:t>
-      </w:r>
-      <w:r>
-        <w:br/>
-      </w:r>
-    </w:p>
-    <w:p>
-      <w:pPr>
-        <w:pStyle w:val="berschrift2"/>
+      </w:pPr>
+      <w:r>
         <w:rPr>
           <w:rFonts w:eastAsia="Times New Roman"/>
           <w:lang w:eastAsia="de-DE"/>
         </w:rPr>
-      </w:pPr>
-      <w:r>
+        <w:t>Leichtbauweise (W3)</w:t>
+      </w:r>
+    </w:p>
+    <w:p>
+      <w:r>
+        <w:t>Diese Anforderung ist ebenfalls optional mit recht hoher Wichtigkeit(W3).</w:t>
+      </w:r>
+      <w:r>
+        <w:t xml:space="preserve"> Bei der Entwicklung und Konzipierung des Fahrzeugs sollte auf ein möglichst geringes Gewicht geachtet werden.</w:t>
+      </w:r>
+    </w:p>
+    <w:p>
+      <w:pPr>
+        <w:rPr>
+          <w:lang w:eastAsia="de-DE"/>
+        </w:rPr>
+      </w:pPr>
+    </w:p>
+    <w:p>
+      <w:pPr>
+        <w:rPr>
+          <w:sz w:val="16"/>
+          <w:szCs w:val="16"/>
+        </w:rPr>
+      </w:pPr>
+      <w:r>
+        <w:rPr>
+          <w:rStyle w:val="berschrift2Zchn"/>
+        </w:rPr>
+        <w:lastRenderedPageBreak/>
+        <w:t>Innovatives Design (W3)</w:t>
+      </w:r>
+      <w:r>
+        <w:br/>
+        <w:t>Bei dieser Anforderung handelt es sich um eine optionale Anforderung, welche jedoch eine relativ hohe Priorität erhalten hat (W3). Zusätzlich zur grundlegenden Funktionalität des Fahrzeugs wird auch noch Wert auf das optische Design des Fahrzeugs gelegt sowie die Art und Weise der Fortbewegung bewertet. Hierbei werden insbesondere kreative und einzigartige Denkansätze wertgeschätzt.</w:t>
+      </w:r>
+      <w:r>
+        <w:br/>
+      </w:r>
+    </w:p>
+    <w:p>
+      <w:pPr>
+        <w:pStyle w:val="berschrift2"/>
         <w:rPr>
           <w:rFonts w:eastAsia="Times New Roman"/>
           <w:lang w:eastAsia="de-DE"/>
         </w:rPr>
-        <w:t>Externe Steuerung oder autonomes Fahren (W2)</w:t>
-      </w:r>
-    </w:p>
-    <w:p>
-      <w:pPr>
-        <w:pStyle w:val="KeinLeerraum"/>
-      </w:pPr>
-      <w:r>
-        <w:t xml:space="preserve">Um das Fahrzeug sicher durch den </w:t>
-      </w:r>
-      <w:r>
-        <w:t>Parcours</w:t>
-      </w:r>
-      <w:r>
-        <w:t xml:space="preserve"> zu navigieren benötigt es entweder eine externe Steuerung (z.B. Fernbedienung + IR Empfänger, Pfeiltasten der Tastatur + WLAN-Verbindung etc.) oder</w:t>
-      </w:r>
-      <w:r>
-        <w:t xml:space="preserve"> es</w:t>
-      </w:r>
-      <w:r>
-        <w:t xml:space="preserve"> muss in der Lage sein, völlig autonom (Durch Sensorik und „künstliche Intelligenz“) den </w:t>
-      </w:r>
-      <w:r>
-        <w:t>Parcours</w:t>
-      </w:r>
-      <w:r>
-        <w:t xml:space="preserve"> zu meistern. </w:t>
-      </w:r>
-      <w:r>
-        <w:br/>
-      </w:r>
-    </w:p>
-    <w:p>
-      <w:pPr>
-        <w:pStyle w:val="berschrift2"/>
-      </w:pPr>
-      <w:r>
-        <w:t>Mindestdistanz 4 Meter</w:t>
-      </w:r>
-      <w:r>
-        <w:t xml:space="preserve"> </w:t>
-      </w:r>
-      <w:r>
-        <w:t>(F)</w:t>
-      </w:r>
-    </w:p>
-    <w:p>
-      <w:r>
-        <w:t xml:space="preserve">Das Fahrzeug muss in der Lage sein, beladen mit einem Ei, eine Distanz von mindestens 4 Metern zu überwinden, damit </w:t>
-      </w:r>
-      <w:proofErr w:type="gramStart"/>
-      <w:r>
-        <w:t>das</w:t>
-      </w:r>
-      <w:proofErr w:type="gramEnd"/>
-      <w:r>
-        <w:t xml:space="preserve"> Ei es auch bis zum Zielpunkt schafft und nicht auf halber Strecke stehen bleibt. </w:t>
-      </w:r>
-      <w:r>
-        <w:br/>
-      </w:r>
-    </w:p>
-    <w:p>
-      <w:pPr>
-        <w:pStyle w:val="berschrift2"/>
-      </w:pPr>
-      <w:proofErr w:type="spellStart"/>
-      <w:r>
-        <w:t>Ei</w:t>
-      </w:r>
-      <w:proofErr w:type="spellEnd"/>
-      <w:r>
-        <w:t xml:space="preserve"> Transportieren können</w:t>
-      </w:r>
-      <w:r>
-        <w:t xml:space="preserve"> </w:t>
-      </w:r>
-      <w:r>
-        <w:t>(F)</w:t>
-      </w:r>
-      <w:r>
-        <w:br/>
-      </w:r>
-    </w:p>
-    <w:p>
-      <w:r>
-        <w:t>Es wird gefordert, dass das finale Fahrzeug in der Lage ist, ein Ei über eine gewisse Distanz transportieren zu können.</w:t>
-      </w:r>
-      <w:r>
-        <w:br/>
-      </w:r>
-    </w:p>
-    <w:p>
-      <w:r>
-        <w:rPr>
-          <w:rStyle w:val="berschrift2Zchn"/>
-        </w:rPr>
-        <w:t>Anforderung: Fahren durch unwegsames Gelände (W1)</w:t>
-      </w:r>
-      <w:r>
-        <w:br/>
-      </w:r>
-      <w:r>
-        <w:br/>
-        <w:t>Bei dieser Anforderung handelt es sich um eine optionale Anforderung, welche eine niedrige Priorität erhalten hat (W1). Das finale Fahrzeug kann sich im Optimalfall nach dem Abschluss des Projekts auch auf unwegsamen Geländen effizient und zielsicher fortbewegen. Diese Anforderung ist nicht explizit durch den Auftraggeber vorgegeben, würde jedoch einen Mehrwert des Produkts erzielen.</w:t>
-      </w:r>
-    </w:p>
-    <w:p/>
-    <w:p>
-      <w:r>
-        <w:rPr>
-          <w:rStyle w:val="berschrift2Zchn"/>
-        </w:rPr>
-        <w:lastRenderedPageBreak/>
-        <w:t>Anforderung: Ei unbeschädigt transportieren (W4)</w:t>
-      </w:r>
-      <w:r>
-        <w:rPr>
-          <w:b/>
-        </w:rPr>
-        <w:br/>
-      </w:r>
-      <w:r>
-        <w:br/>
-        <w:t>Bei dieser Anforderung handelt es sich um eine optionale Anforderung, welche jedoch eine hohe Priorität erhalten hat (W4). Das Ei sollte also am Ende des Projekts unbeschädigt von Startpunkt 1 zu Endpunkt 2 transportiert werden können, um diese Anforderung zu erfüllen.</w:t>
-      </w:r>
-      <w:r>
-        <w:br/>
-      </w:r>
-    </w:p>
-    <w:p>
-      <w:pPr>
-        <w:pStyle w:val="berschrift2"/>
-      </w:pPr>
-      <w:r>
-        <w:t>Kosteneffizienz</w:t>
-      </w:r>
-      <w:r>
-        <w:t xml:space="preserve"> </w:t>
-      </w:r>
-      <w:r>
-        <w:t>(F)</w:t>
-      </w:r>
-      <w:r>
-        <w:br/>
-      </w:r>
-    </w:p>
-    <w:p>
-      <w:r>
-        <w:t xml:space="preserve">Da das Budget dieses Projektes begrenzt ist, ist darauf zu achten, dass das Fahrzeug sehr </w:t>
-      </w:r>
-      <w:r>
-        <w:t>k</w:t>
-      </w:r>
-      <w:r>
-        <w:t xml:space="preserve">osteneffizient </w:t>
-      </w:r>
-      <w:r>
-        <w:t>konstruiert und produziert wird</w:t>
-      </w:r>
-      <w:r>
-        <w:t>.</w:t>
-      </w:r>
-      <w:r>
-        <w:br/>
-      </w:r>
-    </w:p>
-    <w:p>
-      <w:pPr>
-        <w:pStyle w:val="berschrift2"/>
-      </w:pPr>
-      <w:r>
-        <w:t>Ressourceneffizienz (W3)</w:t>
-      </w:r>
-    </w:p>
-    <w:p>
-      <w:pPr>
-        <w:pStyle w:val="KeinLeerraum"/>
-      </w:pPr>
-      <w:r>
-        <w:t xml:space="preserve">Bei dieser Anforderung handelt es sich um eine optionale Anforderung, welche jedoch eine hohe Priorität erhalten hat (W4). Aufgrund </w:t>
-      </w:r>
-      <w:r>
-        <w:t xml:space="preserve">der Vermeidung </w:t>
-      </w:r>
-      <w:r>
-        <w:t>zusätzlicher Kosten</w:t>
-      </w:r>
-      <w:r>
-        <w:t>, den limitierten Baumaterialien</w:t>
-      </w:r>
-      <w:r>
-        <w:t xml:space="preserve"> und </w:t>
-      </w:r>
-      <w:r>
-        <w:t xml:space="preserve">der Vermeidung eines </w:t>
-      </w:r>
-      <w:r>
-        <w:t>größere</w:t>
-      </w:r>
-      <w:r>
-        <w:t>n</w:t>
-      </w:r>
-      <w:r>
-        <w:t xml:space="preserve"> Zeitaufwand</w:t>
-      </w:r>
-      <w:r>
-        <w:t>es</w:t>
-      </w:r>
-      <w:r>
-        <w:t xml:space="preserve"> </w:t>
-      </w:r>
-      <w:r>
-        <w:t>soll das Projekt möglichst ressourceneffizient geplant und umgesetzt werden.</w:t>
-      </w:r>
-      <w:r>
-        <w:br/>
-      </w:r>
-    </w:p>
-    <w:p>
-      <w:pPr>
-        <w:pStyle w:val="berschrift2"/>
+      </w:pPr>
+      <w:r>
         <w:rPr>
           <w:rFonts w:eastAsia="Times New Roman"/>
           <w:lang w:eastAsia="de-DE"/>
         </w:rPr>
-      </w:pPr>
-      <w:r>
+        <w:t>Externe Steuerung oder autonomes Fahren (W2)</w:t>
+      </w:r>
+    </w:p>
+    <w:p>
+      <w:r>
+        <w:t>Um das Fahrzeug sicher durch den Parcours zu navigieren benötigt es entweder eine externe Steuerung (z.B. Fernbedienung + IR Empfänger, Pfeiltasten der Tastatur + WLAN-Verbindung etc.) oder es muss in der Lage sein, völlig autonom (Durch Sensorik und „künstliche Intelligenz“) den Parcours zu meistern.</w:t>
+      </w:r>
+    </w:p>
+    <w:p>
+      <w:pPr>
+        <w:rPr>
+          <w:sz w:val="16"/>
+          <w:szCs w:val="16"/>
+        </w:rPr>
+      </w:pPr>
+    </w:p>
+    <w:p>
+      <w:pPr>
+        <w:pStyle w:val="berschrift2"/>
         <w:rPr>
           <w:rFonts w:eastAsia="Times New Roman"/>
           <w:lang w:eastAsia="de-DE"/>
         </w:rPr>
-        <w:t>Leichtbauweise (W3)</w:t>
-      </w:r>
-    </w:p>
-    <w:p>
-      <w:pPr>
-        <w:rPr>
-          <w:lang w:eastAsia="de-DE"/>
-        </w:rPr>
-      </w:pPr>
-      <w:r>
-        <w:t>Bei dieser Anforderung handelt es sich um eine optionale Anforderung, welche jedoch eine relativ hohe Priorität erhalten hat (W3). Bei der Entwicklung und Konzipierung des Fahrzeugs sollte außerdem auf ein</w:t>
-      </w:r>
-      <w:r>
-        <w:t xml:space="preserve"> möglichst </w:t>
-      </w:r>
-      <w:r>
-        <w:t xml:space="preserve"> ge</w:t>
-      </w:r>
-      <w:r>
-        <w:t>ringes Gewicht geachtet werden.</w:t>
-      </w:r>
-      <w:r>
-        <w:br/>
-      </w:r>
-    </w:p>
-    <w:p>
-      <w:r>
-        <w:rPr>
-          <w:rStyle w:val="berschrift2Zchn"/>
-        </w:rPr>
-        <w:t>Anforderung: Innovatives Design (W3)</w:t>
-      </w:r>
-      <w:r>
-        <w:rPr>
-          <w:rStyle w:val="berschrift2Zchn"/>
-        </w:rPr>
-        <w:br/>
-      </w:r>
-      <w:r>
-        <w:br/>
-        <w:t>Bei dieser Anforderung handelt es sich um eine optionale Anforderung, welche jedoch eine relativ hohe Priorität erhalten hat (W3). Zusätzlich zur grundlegenden Funktionalität des Fahrzeugs wird auch noch Wert auf das optische Design des Fahrzeugs gelegt sowie die Art und Weise der Fortbewegung bewertet. Hierbei werden insbesondere kreative und einziga</w:t>
-      </w:r>
-      <w:r>
-        <w:t>rtige Denkansätze wertgeschätzt.</w:t>
-      </w:r>
-      <w:r>
-        <w:br/>
-      </w:r>
-    </w:p>
-    <w:p>
-      <w:pPr>
-        <w:pStyle w:val="berschrift2"/>
+      </w:pPr>
+      <w:r>
         <w:rPr>
           <w:rFonts w:eastAsia="Times New Roman"/>
           <w:lang w:eastAsia="de-DE"/>
         </w:rPr>
-      </w:pPr>
-      <w:r>
-        <w:rPr>
-          <w:rFonts w:eastAsia="Times New Roman"/>
-          <w:lang w:eastAsia="de-DE"/>
-        </w:rPr>
         <w:t>Wartbarkeit (W2)</w:t>
       </w:r>
     </w:p>
@@ -739,27 +624,79 @@
       <w:r>
         <w:t>Bei dieser Anforderung handelt es sich um eine optionale Anforderung, welche jedoch eine relativ niedrige Priorität erhalten hat (W2). Durch Achtung auf Wartbarkeit und Reparaturfreundlichkeit des Fahrzeugs kann besser auf unvorhergesehene Fehlfunktionen reagiert werden.</w:t>
       </w:r>
+    </w:p>
+    <w:p>
+      <w:pPr>
+        <w:rPr>
+          <w:sz w:val="16"/>
+          <w:szCs w:val="16"/>
+        </w:rPr>
+      </w:pPr>
+    </w:p>
+    <w:p>
+      <w:pPr>
+        <w:pStyle w:val="berschrift2"/>
+      </w:pPr>
+      <w:r>
+        <w:t>Modularisierung/Erweiterbarkeit (W1)</w:t>
+      </w:r>
+    </w:p>
+    <w:p>
+      <w:r>
+        <w:t>Für die Aspekte „Kosteneffizienz“, „Ressourceneffizienz“ und „Wartbarkeit“ spielt die modulare Entwicklung und Konstruktion eine große Rolle. Durch die Modularisierung kann das Fahrzeug leichter überarbeitet, erweitert und gewartet werden. Des Weiteren ist eine zukünftige Erweiterung des Projekts dadurch leichter umsetzbar.</w:t>
+      </w:r>
+      <w:r>
+        <w:t xml:space="preserve"> </w:t>
+      </w:r>
+      <w:r>
+        <w:t>Bei dieser Anforderung handelt es sich um eine optionale Anforderung, welche eine niedrige Priorität erhalten hat (W1).</w:t>
+      </w:r>
+    </w:p>
+    <w:p>
+      <w:pPr>
+        <w:rPr>
+          <w:sz w:val="16"/>
+          <w:szCs w:val="16"/>
+        </w:rPr>
+      </w:pPr>
+    </w:p>
+    <w:p>
+      <w:pPr>
+        <w:pStyle w:val="berschrift2"/>
+      </w:pPr>
+      <w:r>
+        <w:t>Schnelles Fahren (W1)</w:t>
+      </w:r>
+    </w:p>
+    <w:p>
+      <w:r>
+        <w:t>Da in der Logistikbranche Zeitdruck ein wesentlicher Faktor ist, besteht der Wunsch, dass das Fahrzeug die zurückzulegende Strecke in möglichst kurzer Zeit bewältigt und sich deshalb mit hohem Tempo fortbewegt.</w:t>
+      </w:r>
+    </w:p>
+    <w:p>
+      <w:pPr>
+        <w:rPr>
+          <w:sz w:val="16"/>
+          <w:szCs w:val="16"/>
+        </w:rPr>
+      </w:pPr>
+    </w:p>
+    <w:p>
+      <w:r>
+        <w:rPr>
+          <w:rStyle w:val="berschrift2Zchn"/>
+        </w:rPr>
+        <w:t>Fahren durch unwegsames Gelände (W1)</w:t>
+      </w:r>
       <w:r>
         <w:br/>
-      </w:r>
-    </w:p>
-    <w:p>
-      <w:pPr>
-        <w:pStyle w:val="berschrift2"/>
-      </w:pPr>
-      <w:r>
-        <w:t>Modularisierung/Erweiterbarkeit (W1)</w:t>
-      </w:r>
-    </w:p>
-    <w:p>
-      <w:r>
-        <w:t xml:space="preserve">Bei dieser Anforderung handelt es sich um eine optionale Anforderung, welche eine niedrige Priorität erhalten hat (W1). </w:t>
-      </w:r>
-      <w:r>
-        <w:t>Für die Aspekte „Kosteneffizienz“, „Ressourceneffizienz“ und „Wartbarkeit“ spielt die modulare Entwicklung und Konstruktion eine große Rolle. Durch die Modularisierung kann das Fahrzeug leichter überarbeitet, erweitert und gewartet werden. Des Weiteren ist eine zukünftige Erweiterung des Projekts dadurch leichter umsetzbar.</w:t>
-      </w:r>
-      <w:r>
-        <w:t xml:space="preserve"> </w:t>
+        <w:t>Das finale Fahrzeug kann sich im Optimalfall nach dem Abschluss des Projekts auch auf unwegsamen Geländen effizient und zielsicher fortbewegen. Diese Anforderung ist nicht explizit durch den Auftraggeber vorgegeben, würde jedoch einen Mehrwert des Produkts erzielen.</w:t>
+      </w:r>
+      <w:r>
+        <w:t xml:space="preserve"> Daher handelt es sich </w:t>
+      </w:r>
+      <w:r>
+        <w:t>optionale Anforderung, welche eine niedrige Priorität erhalten hat (W1).</w:t>
       </w:r>
     </w:p>
     <w:p/>
@@ -777,20 +714,14 @@
     </w:p>
     <w:p>
       <w:pPr>
-        <w:pStyle w:val="berschrift3"/>
+        <w:pStyle w:val="berschrift2"/>
         <w:numPr>
           <w:ilvl w:val="0"/>
-          <w:numId w:val="8"/>
+          <w:numId w:val="9"/>
         </w:numPr>
-        <w:rPr>
-          <w:sz w:val="28"/>
-        </w:rPr>
-      </w:pPr>
-      <w:r>
-        <w:rPr>
-          <w:sz w:val="28"/>
-        </w:rPr>
-        <w:t>Anforderung: Vorpräsentation (F): 28.05.2019</w:t>
+      </w:pPr>
+      <w:r>
+        <w:t>Vorpräsentation (F): 28.05.2019</w:t>
       </w:r>
     </w:p>
     <w:p>
@@ -854,15 +785,6 @@
       <w:r>
         <w:t>Kurze Präsentation vor Betreuern (via PowerPoint)</w:t>
       </w:r>
-    </w:p>
-    <w:p>
-      <w:pPr>
-        <w:pStyle w:val="Listenabsatz"/>
-        <w:numPr>
-          <w:ilvl w:val="0"/>
-          <w:numId w:val="3"/>
-        </w:numPr>
-      </w:pPr>
       <w:r>
         <w:br/>
       </w:r>
@@ -872,7 +794,7 @@
         <w:pStyle w:val="berschrift2"/>
         <w:numPr>
           <w:ilvl w:val="0"/>
-          <w:numId w:val="8"/>
+          <w:numId w:val="9"/>
         </w:numPr>
         <w:rPr>
           <w:rFonts w:eastAsia="Times New Roman"/>
@@ -945,26 +867,13 @@
         </w:rPr>
         <w:t>echnische Zeichnung von Hand erstellt und abgegeben werden.</w:t>
       </w:r>
-      <w:r>
-        <w:rPr>
-          <w:lang w:eastAsia="de-DE"/>
-        </w:rPr>
-        <w:br/>
-      </w:r>
-    </w:p>
-    <w:p>
-      <w:pPr>
-        <w:rPr>
-          <w:lang w:eastAsia="de-DE"/>
-        </w:rPr>
-      </w:pPr>
     </w:p>
     <w:p>
       <w:pPr>
         <w:pStyle w:val="berschrift2"/>
         <w:numPr>
           <w:ilvl w:val="0"/>
-          <w:numId w:val="8"/>
+          <w:numId w:val="9"/>
         </w:numPr>
       </w:pPr>
       <w:r>
@@ -1001,82 +910,16 @@
       <w:r>
         <w:t xml:space="preserve">abgegeben werden. Die Ergebnisse werden in Form eines Vortrages mit Unterstützung von PowerPoint (o.Ä.) von allen Gruppenmitgliedern präsentiert. Dieser Vortrag dauert zwischen 15 und 20 Minuten. </w:t>
       </w:r>
-    </w:p>
-    <w:p>
-      <w:pPr>
-        <w:pStyle w:val="KeinLeerraum"/>
-      </w:pPr>
-    </w:p>
-    <w:p>
-      <w:pPr>
-        <w:pStyle w:val="KeinLeerraum"/>
-      </w:pPr>
-    </w:p>
-    <w:p>
-      <w:pPr>
-        <w:pStyle w:val="KeinLeerraum"/>
-      </w:pPr>
-    </w:p>
-    <w:p>
-      <w:pPr>
-        <w:pStyle w:val="KeinLeerraum"/>
-      </w:pPr>
-    </w:p>
-    <w:p>
-      <w:pPr>
-        <w:pStyle w:val="KeinLeerraum"/>
-      </w:pPr>
-    </w:p>
-    <w:p>
-      <w:pPr>
-        <w:pStyle w:val="KeinLeerraum"/>
-      </w:pPr>
-    </w:p>
-    <w:p>
-      <w:pPr>
-        <w:pStyle w:val="KeinLeerraum"/>
-      </w:pPr>
-    </w:p>
-    <w:p>
-      <w:pPr>
-        <w:pStyle w:val="KeinLeerraum"/>
-      </w:pPr>
-    </w:p>
-    <w:p>
-      <w:pPr>
-        <w:pStyle w:val="KeinLeerraum"/>
-      </w:pPr>
-    </w:p>
-    <w:p>
-      <w:pPr>
-        <w:pStyle w:val="KeinLeerraum"/>
-      </w:pPr>
-    </w:p>
-    <w:p>
-      <w:pPr>
-        <w:pStyle w:val="KeinLeerraum"/>
-      </w:pPr>
-    </w:p>
-    <w:p>
-      <w:pPr>
-        <w:pStyle w:val="KeinLeerraum"/>
-      </w:pPr>
-    </w:p>
-    <w:p>
-      <w:pPr>
-        <w:pStyle w:val="KeinLeerraum"/>
-      </w:pPr>
     </w:p>
     <w:p>
       <w:pPr>
         <w:pStyle w:val="berschrift2"/>
         <w:numPr>
           <w:ilvl w:val="0"/>
-          <w:numId w:val="8"/>
+          <w:numId w:val="9"/>
         </w:numPr>
       </w:pPr>
       <w:r>
-        <w:lastRenderedPageBreak/>
         <w:t>Abgabe Bericht 30.07 (F)</w:t>
       </w:r>
       <w:r>
@@ -1160,7 +1003,7 @@
           </mc:Choice>
           <mc:Fallback>
             <w:pict>
-              <v:rect id="Rechteck 4" o:spid="_x0000_s1026" style="position:absolute;margin-left:-.95pt;margin-top:55.7pt;width:256.7pt;height:119.3pt;z-index:-251655168;visibility:visible;mso-wrap-style:square;mso-width-percent:0;mso-height-percent:0;mso-wrap-distance-left:9pt;mso-wrap-distance-top:0;mso-wrap-distance-right:9pt;mso-wrap-distance-bottom:0;mso-position-horizontal:absolute;mso-position-horizontal-relative:margin;mso-position-vertical:absolute;mso-position-vertical-relative:text;mso-width-percent:0;mso-height-percent:0;mso-width-relative:margin;mso-height-relative:margin;v-text-anchor:middle" o:gfxdata="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" fillcolor="#b8cce4 [1300]" strokecolor="#243f60 [1604]" strokeweight="2pt">
+              <v:rect w14:anchorId="32424786" id="Rechteck 4" o:spid="_x0000_s1026" style="position:absolute;margin-left:-.95pt;margin-top:55.7pt;width:256.7pt;height:119.3pt;z-index:-251655168;visibility:visible;mso-wrap-style:square;mso-width-percent:0;mso-height-percent:0;mso-wrap-distance-left:9pt;mso-wrap-distance-top:0;mso-wrap-distance-right:9pt;mso-wrap-distance-bottom:0;mso-position-horizontal:absolute;mso-position-horizontal-relative:margin;mso-position-vertical:absolute;mso-position-vertical-relative:text;mso-width-percent:0;mso-height-percent:0;mso-width-relative:margin;mso-height-relative:margin;v-text-anchor:middle" o:gfxdata="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" fillcolor="#b8cce4 [1300]" strokecolor="#243f60 [1604]" strokeweight="2pt">
                 <w10:wrap anchorx="margin"/>
               </v:rect>
             </w:pict>
@@ -1174,10 +1017,7 @@
         <w:t>ieses</w:t>
       </w:r>
       <w:r>
-        <w:t xml:space="preserve"> Musteraufbaus</w:t>
-      </w:r>
-      <w:r>
-        <w:t xml:space="preserve"> folgen:</w:t>
+        <w:t xml:space="preserve"> Musteraufbaus folgen:</w:t>
       </w:r>
     </w:p>
     <w:p>
@@ -1268,8 +1108,6 @@
       <w:r>
         <w:t>Anhang</w:t>
       </w:r>
-      <w:bookmarkStart w:id="0" w:name="_GoBack"/>
-      <w:bookmarkEnd w:id="0"/>
     </w:p>
     <w:sectPr>
       <w:pgSz w:w="11906" w:h="16838"/>
@@ -1282,8 +1120,8 @@
 </file>
 
 <file path=word/numbering.xml><?xml version="1.0" encoding="utf-8"?>
-<w:numbering xmlns:wpc="http://schemas.microsoft.com/office/word/2010/wordprocessingCanvas" xmlns:mc="http://schemas.openxmlformats.org/markup-compatibility/2006" xmlns:o="urn:schemas-microsoft-com:office:office" xmlns:r="http://schemas.openxmlformats.org/officeDocument/2006/relationships" xmlns:m="http://schemas.openxmlformats.org/officeDocument/2006/math" xmlns:v="urn:schemas-microsoft-com:vml" xmlns:wp14="http://schemas.microsoft.com/office/word/2010/wordprocessingDrawing" xmlns:wp="http://schemas.openxmlformats.org/drawingml/2006/wordprocessingDrawing" xmlns:w10="urn:schemas-microsoft-com:office:word" xmlns:w="http://schemas.openxmlformats.org/wordprocessingml/2006/main" xmlns:w14="http://schemas.microsoft.com/office/word/2010/wordml" xmlns:wpg="http://schemas.microsoft.com/office/word/2010/wordprocessingGroup" xmlns:wpi="http://schemas.microsoft.com/office/word/2010/wordprocessingInk" xmlns:wne="http://schemas.microsoft.com/office/word/2006/wordml" xmlns:wps="http://schemas.microsoft.com/office/word/2010/wordprocessingShape" mc:Ignorable="w14 wp14">
-  <w:abstractNum w:abstractNumId="0">
+<w:numbering xmlns:wpc="http://schemas.microsoft.com/office/word/2010/wordprocessingCanvas" xmlns:cx="http://schemas.microsoft.com/office/drawing/2014/chartex" xmlns:cx1="http://schemas.microsoft.com/office/drawing/2015/9/8/chartex" xmlns:cx2="http://schemas.microsoft.com/office/drawing/2015/10/21/chartex" xmlns:cx3="http://schemas.microsoft.com/office/drawing/2016/5/9/chartex" xmlns:cx4="http://schemas.microsoft.com/office/drawing/2016/5/10/chartex" xmlns:cx5="http://schemas.microsoft.com/office/drawing/2016/5/11/chartex" xmlns:cx6="http://schemas.microsoft.com/office/drawing/2016/5/12/chartex" xmlns:cx7="http://schemas.microsoft.com/office/drawing/2016/5/13/chartex" xmlns:cx8="http://schemas.microsoft.com/office/drawing/2016/5/14/chartex" xmlns:mc="http://schemas.openxmlformats.org/markup-compatibility/2006" xmlns:aink="http://schemas.microsoft.com/office/drawing/2016/ink" xmlns:am3d="http://schemas.microsoft.com/office/drawing/2017/model3d" xmlns:o="urn:schemas-microsoft-com:office:office" xmlns:r="http://schemas.openxmlformats.org/officeDocument/2006/relationships" xmlns:m="http://schemas.openxmlformats.org/officeDocument/2006/math" xmlns:v="urn:schemas-microsoft-com:vml" xmlns:wp14="http://schemas.microsoft.com/office/word/2010/wordprocessingDrawing" xmlns:wp="http://schemas.openxmlformats.org/drawingml/2006/wordprocessingDrawing" xmlns:w10="urn:schemas-microsoft-com:office:word" xmlns:w="http://schemas.openxmlformats.org/wordprocessingml/2006/main" xmlns:w14="http://schemas.microsoft.com/office/word/2010/wordml" xmlns:w15="http://schemas.microsoft.com/office/word/2012/wordml" xmlns:w16cid="http://schemas.microsoft.com/office/word/2016/wordml/cid" xmlns:w16se="http://schemas.microsoft.com/office/word/2015/wordml/symex" xmlns:wpg="http://schemas.microsoft.com/office/word/2010/wordprocessingGroup" xmlns:wpi="http://schemas.microsoft.com/office/word/2010/wordprocessingInk" xmlns:wne="http://schemas.microsoft.com/office/word/2006/wordml" xmlns:wps="http://schemas.microsoft.com/office/word/2010/wordprocessingShape" mc:Ignorable="w14 w15 w16se w16cid wp14">
+  <w:abstractNum w:abstractNumId="0" w15:restartNumberingAfterBreak="0">
     <w:nsid w:val="0A8B318C"/>
     <w:multiLevelType w:val="hybridMultilevel"/>
     <w:tmpl w:val="F3801D42"/>
@@ -1369,7 +1207,7 @@
       </w:pPr>
     </w:lvl>
   </w:abstractNum>
-  <w:abstractNum w:abstractNumId="1">
+  <w:abstractNum w:abstractNumId="1" w15:restartNumberingAfterBreak="0">
     <w:nsid w:val="0E7B37BF"/>
     <w:multiLevelType w:val="hybridMultilevel"/>
     <w:tmpl w:val="B43E38EA"/>
@@ -1455,7 +1293,7 @@
       </w:pPr>
     </w:lvl>
   </w:abstractNum>
-  <w:abstractNum w:abstractNumId="2">
+  <w:abstractNum w:abstractNumId="2" w15:restartNumberingAfterBreak="0">
     <w:nsid w:val="20146420"/>
     <w:multiLevelType w:val="hybridMultilevel"/>
     <w:tmpl w:val="A7143548"/>
@@ -1567,7 +1405,7 @@
       </w:rPr>
     </w:lvl>
   </w:abstractNum>
-  <w:abstractNum w:abstractNumId="3">
+  <w:abstractNum w:abstractNumId="3" w15:restartNumberingAfterBreak="0">
     <w:nsid w:val="21C00A6B"/>
     <w:multiLevelType w:val="hybridMultilevel"/>
     <w:tmpl w:val="9AC86A46"/>
@@ -1680,7 +1518,96 @@
       </w:rPr>
     </w:lvl>
   </w:abstractNum>
-  <w:abstractNum w:abstractNumId="4">
+  <w:abstractNum w:abstractNumId="4" w15:restartNumberingAfterBreak="0">
+    <w:nsid w:val="21C41AF6"/>
+    <w:multiLevelType w:val="hybridMultilevel"/>
+    <w:tmpl w:val="293C2F58"/>
+    <w:lvl w:ilvl="0" w:tplc="0407000F">
+      <w:start w:val="1"/>
+      <w:numFmt w:val="decimal"/>
+      <w:lvlText w:val="%1."/>
+      <w:lvlJc w:val="left"/>
+      <w:pPr>
+        <w:ind w:left="720" w:hanging="360"/>
+      </w:pPr>
+      <w:rPr>
+        <w:rFonts w:hint="default"/>
+      </w:rPr>
+    </w:lvl>
+    <w:lvl w:ilvl="1" w:tplc="04070019" w:tentative="1">
+      <w:start w:val="1"/>
+      <w:numFmt w:val="lowerLetter"/>
+      <w:lvlText w:val="%2."/>
+      <w:lvlJc w:val="left"/>
+      <w:pPr>
+        <w:ind w:left="1440" w:hanging="360"/>
+      </w:pPr>
+    </w:lvl>
+    <w:lvl w:ilvl="2" w:tplc="0407001B" w:tentative="1">
+      <w:start w:val="1"/>
+      <w:numFmt w:val="lowerRoman"/>
+      <w:lvlText w:val="%3."/>
+      <w:lvlJc w:val="right"/>
+      <w:pPr>
+        <w:ind w:left="2160" w:hanging="180"/>
+      </w:pPr>
+    </w:lvl>
+    <w:lvl w:ilvl="3" w:tplc="0407000F" w:tentative="1">
+      <w:start w:val="1"/>
+      <w:numFmt w:val="decimal"/>
+      <w:lvlText w:val="%4."/>
+      <w:lvlJc w:val="left"/>
+      <w:pPr>
+        <w:ind w:left="2880" w:hanging="360"/>
+      </w:pPr>
+    </w:lvl>
+    <w:lvl w:ilvl="4" w:tplc="04070019" w:tentative="1">
+      <w:start w:val="1"/>
+      <w:numFmt w:val="lowerLetter"/>
+      <w:lvlText w:val="%5."/>
+      <w:lvlJc w:val="left"/>
+      <w:pPr>
+        <w:ind w:left="3600" w:hanging="360"/>
+      </w:pPr>
+    </w:lvl>
+    <w:lvl w:ilvl="5" w:tplc="0407001B" w:tentative="1">
+      <w:start w:val="1"/>
+      <w:numFmt w:val="lowerRoman"/>
+      <w:lvlText w:val="%6."/>
+      <w:lvlJc w:val="right"/>
+      <w:pPr>
+        <w:ind w:left="4320" w:hanging="180"/>
+      </w:pPr>
+    </w:lvl>
+    <w:lvl w:ilvl="6" w:tplc="0407000F" w:tentative="1">
+      <w:start w:val="1"/>
+      <w:numFmt w:val="decimal"/>
+      <w:lvlText w:val="%7."/>
+      <w:lvlJc w:val="left"/>
+      <w:pPr>
+        <w:ind w:left="5040" w:hanging="360"/>
+      </w:pPr>
+    </w:lvl>
+    <w:lvl w:ilvl="7" w:tplc="04070019" w:tentative="1">
+      <w:start w:val="1"/>
+      <w:numFmt w:val="lowerLetter"/>
+      <w:lvlText w:val="%8."/>
+      <w:lvlJc w:val="left"/>
+      <w:pPr>
+        <w:ind w:left="5760" w:hanging="360"/>
+      </w:pPr>
+    </w:lvl>
+    <w:lvl w:ilvl="8" w:tplc="0407001B" w:tentative="1">
+      <w:start w:val="1"/>
+      <w:numFmt w:val="lowerRoman"/>
+      <w:lvlText w:val="%9."/>
+      <w:lvlJc w:val="right"/>
+      <w:pPr>
+        <w:ind w:left="6480" w:hanging="180"/>
+      </w:pPr>
+    </w:lvl>
+  </w:abstractNum>
+  <w:abstractNum w:abstractNumId="5" w15:restartNumberingAfterBreak="0">
     <w:nsid w:val="2CB54A36"/>
     <w:multiLevelType w:val="hybridMultilevel"/>
     <w:tmpl w:val="8EC2361C"/>
@@ -1766,7 +1693,7 @@
       </w:pPr>
     </w:lvl>
   </w:abstractNum>
-  <w:abstractNum w:abstractNumId="5">
+  <w:abstractNum w:abstractNumId="6" w15:restartNumberingAfterBreak="0">
     <w:nsid w:val="309D2759"/>
     <w:multiLevelType w:val="hybridMultilevel"/>
     <w:tmpl w:val="F138A556"/>
@@ -1854,15 +1781,6 @@
   </w:abstractNum>
   <w:num w:numId="1">
     <w:abstractNumId w:val="2"/>
-    <w:lvlOverride w:ilvl="0"/>
-    <w:lvlOverride w:ilvl="1"/>
-    <w:lvlOverride w:ilvl="2"/>
-    <w:lvlOverride w:ilvl="3"/>
-    <w:lvlOverride w:ilvl="4"/>
-    <w:lvlOverride w:ilvl="5"/>
-    <w:lvlOverride w:ilvl="6"/>
-    <w:lvlOverride w:ilvl="7"/>
-    <w:lvlOverride w:ilvl="8"/>
   </w:num>
   <w:num w:numId="2">
     <w:abstractNumId w:val="1"/>
@@ -1896,15 +1814,6 @@
   </w:num>
   <w:num w:numId="3">
     <w:abstractNumId w:val="3"/>
-    <w:lvlOverride w:ilvl="0"/>
-    <w:lvlOverride w:ilvl="1"/>
-    <w:lvlOverride w:ilvl="2"/>
-    <w:lvlOverride w:ilvl="3"/>
-    <w:lvlOverride w:ilvl="4"/>
-    <w:lvlOverride w:ilvl="5"/>
-    <w:lvlOverride w:ilvl="6"/>
-    <w:lvlOverride w:ilvl="7"/>
-    <w:lvlOverride w:ilvl="8"/>
   </w:num>
   <w:num w:numId="4">
     <w:abstractNumId w:val="2"/>
@@ -1916,16 +1825,19 @@
     <w:abstractNumId w:val="0"/>
   </w:num>
   <w:num w:numId="7">
+    <w:abstractNumId w:val="6"/>
+  </w:num>
+  <w:num w:numId="8">
     <w:abstractNumId w:val="5"/>
   </w:num>
-  <w:num w:numId="8">
+  <w:num w:numId="9">
     <w:abstractNumId w:val="4"/>
   </w:num>
 </w:numbering>
 </file>
 
 <file path=word/styles.xml><?xml version="1.0" encoding="utf-8"?>
-<w:styles xmlns:mc="http://schemas.openxmlformats.org/markup-compatibility/2006" xmlns:r="http://schemas.openxmlformats.org/officeDocument/2006/relationships" xmlns:w="http://schemas.openxmlformats.org/wordprocessingml/2006/main" xmlns:w14="http://schemas.microsoft.com/office/word/2010/wordml" mc:Ignorable="w14">
+<w:styles xmlns:mc="http://schemas.openxmlformats.org/markup-compatibility/2006" xmlns:r="http://schemas.openxmlformats.org/officeDocument/2006/relationships" xmlns:w="http://schemas.openxmlformats.org/wordprocessingml/2006/main" xmlns:w14="http://schemas.microsoft.com/office/word/2010/wordml" xmlns:w15="http://schemas.microsoft.com/office/word/2012/wordml" xmlns:w16cid="http://schemas.microsoft.com/office/word/2016/wordml/cid" xmlns:w16se="http://schemas.microsoft.com/office/word/2015/wordml/symex" mc:Ignorable="w14 w15 w16se w16cid">
   <w:docDefaults>
     <w:rPrDefault>
       <w:rPr>
@@ -1941,570 +1853,383 @@
       </w:pPr>
     </w:pPrDefault>
   </w:docDefaults>
-  <w:latentStyles w:defLockedState="0" w:defUIPriority="99" w:defSemiHidden="1" w:defUnhideWhenUsed="1" w:defQFormat="0" w:count="267">
-    <w:lsdException w:name="Normal" w:semiHidden="0" w:uiPriority="0" w:unhideWhenUsed="0" w:qFormat="1"/>
-    <w:lsdException w:name="heading 1" w:semiHidden="0" w:uiPriority="9" w:unhideWhenUsed="0" w:qFormat="1"/>
-    <w:lsdException w:name="heading 2" w:uiPriority="9" w:qFormat="1"/>
-    <w:lsdException w:name="heading 3" w:uiPriority="9" w:qFormat="1"/>
-    <w:lsdException w:name="heading 4" w:uiPriority="9" w:qFormat="1"/>
-    <w:lsdException w:name="heading 5" w:uiPriority="9" w:qFormat="1"/>
-    <w:lsdException w:name="heading 6" w:uiPriority="9" w:qFormat="1"/>
-    <w:lsdException w:name="heading 7" w:uiPriority="9" w:qFormat="1"/>
-    <w:lsdException w:name="heading 8" w:uiPriority="9" w:qFormat="1"/>
-    <w:lsdException w:name="heading 9" w:uiPriority="9" w:qFormat="1"/>
-    <w:lsdException w:name="toc 1" w:uiPriority="39"/>
-    <w:lsdException w:name="toc 2" w:uiPriority="39"/>
-    <w:lsdException w:name="toc 3" w:uiPriority="39"/>
-    <w:lsdException w:name="toc 4" w:uiPriority="39"/>
-    <w:lsdException w:name="toc 5" w:uiPriority="39"/>
-    <w:lsdException w:name="toc 6" w:uiPriority="39"/>
-    <w:lsdException w:name="toc 7" w:uiPriority="39"/>
-    <w:lsdException w:name="toc 8" w:uiPriority="39"/>
-    <w:lsdException w:name="toc 9" w:uiPriority="39"/>
-    <w:lsdException w:name="caption" w:uiPriority="35" w:qFormat="1"/>
-    <w:lsdException w:name="Title" w:semiHidden="0" w:uiPriority="10" w:unhideWhenUsed="0" w:qFormat="1"/>
-    <w:lsdException w:name="Default Paragraph Font" w:uiPriority="1"/>
-    <w:lsdException w:name="Subtitle" w:semiHidden="0" w:uiPriority="11" w:unhideWhenUsed="0" w:qFormat="1"/>
-    <w:lsdException w:name="Strong" w:semiHidden="0" w:uiPriority="22" w:unhideWhenUsed="0" w:qFormat="1"/>
-    <w:lsdException w:name="Emphasis" w:semiHidden="0" w:uiPriority="20" w:unhideWhenUsed="0" w:qFormat="1"/>
-    <w:lsdException w:name="Table Grid" w:semiHidden="0" w:uiPriority="59" w:unhideWhenUsed="0"/>
-    <w:lsdException w:name="Placeholder Text" w:unhideWhenUsed="0"/>
-    <w:lsdException w:name="No Spacing" w:semiHidden="0" w:uiPriority="1" w:unhideWhenUsed="0" w:qFormat="1"/>
-    <w:lsdException w:name="Light Shading" w:semiHidden="0" w:uiPriority="60" w:unhideWhenUsed="0"/>
-    <w:lsdException w:name="Light List" w:semiHidden="0" w:uiPriority="61" w:unhideWhenUsed="0"/>
-    <w:lsdException w:name="Light Grid" w:semiHidden="0" w:uiPriority="62" w:unhideWhenUsed="0"/>
-    <w:lsdException w:name="Medium Shading 1" w:semiHidden="0" w:uiPriority="63" w:unhideWhenUsed="0"/>
-    <w:lsdException w:name="Medium Shading 2" w:semiHidden="0" w:uiPriority="64" w:unhideWhenUsed="0"/>
-    <w:lsdException w:name="Medium List 1" w:semiHidden="0" w:uiPriority="65" w:unhideWhenUsed="0"/>
-    <w:lsdException w:name="Medium List 2" w:semiHidden="0" w:uiPriority="66" w:unhideWhenUsed="0"/>
-    <w:lsdException w:name="Medium Grid 1" w:semiHidden="0" w:uiPriority="67" w:unhideWhenUsed="0"/>
-    <w:lsdException w:name="Medium Grid 2" w:semiHidden="0" w:uiPriority="68" w:unhideWhenUsed="0"/>
-    <w:lsdException w:name="Medium Grid 3" w:semiHidden="0" w:uiPriority="69" w:unhideWhenUsed="0"/>
-    <w:lsdException w:name="Dark List" w:semiHidden="0" w:uiPriority="70" w:unhideWhenUsed="0"/>
-    <w:lsdException w:name="Colorful Shading" w:semiHidden="0" w:uiPriority="71" w:unhideWhenUsed="0"/>
-    <w:lsdException w:name="Colorful List" w:semiHidden="0" w:uiPriority="72" w:unhideWhenUsed="0"/>
-    <w:lsdException w:name="Colorful Grid" w:semiHidden="0" w:uiPriority="73" w:unhideWhenUsed="0"/>
-    <w:lsdException w:name="Light Shading Accent 1" w:semiHidden="0" w:uiPriority="60" w:unhideWhenUsed="0"/>
-    <w:lsdException w:name="Light List Accent 1" w:semiHidden="0" w:uiPriority="61" w:unhideWhenUsed="0"/>
-    <w:lsdException w:name="Light Grid Accent 1" w:semiHidden="0" w:uiPriority="62" w:unhideWhenUsed="0"/>
-    <w:lsdException w:name="Medium Shading 1 Accent 1" w:semiHidden="0" w:uiPriority="63" w:unhideWhenUsed="0"/>
-    <w:lsdException w:name="Medium Shading 2 Accent 1" w:semiHidden="0" w:uiPriority="64" w:unhideWhenUsed="0"/>
-    <w:lsdException w:name="Medium List 1 Accent 1" w:semiHidden="0" w:uiPriority="65" w:unhideWhenUsed="0"/>
-    <w:lsdException w:name="Revision" w:unhideWhenUsed="0"/>
-    <w:lsdException w:name="List Paragraph" w:semiHidden="0" w:uiPriority="34" w:unhideWhenUsed="0" w:qFormat="1"/>
-    <w:lsdException w:name="Quote" w:semiHidden="0" w:uiPriority="29" w:unhideWhenUsed="0" w:qFormat="1"/>
-    <w:lsdException w:name="Intense Quote" w:semiHidden="0" w:uiPriority="30" w:unhideWhenUsed="0" w:qFormat="1"/>
-    <w:lsdException w:name="Medium List 2 Accent 1" w:semiHidden="0" w:uiPriority="66" w:unhideWhenUsed="0"/>
-    <w:lsdException w:name="Medium Grid 1 Accent 1" w:semiHidden="0" w:uiPriority="67" w:unhideWhenUsed="0"/>
-    <w:lsdException w:name="Medium Grid 2 Accent 1" w:semiHidden="0" w:uiPriority="68" w:unhideWhenUsed="0"/>
-    <w:lsdException w:name="Medium Grid 3 Accent 1" w:semiHidden="0" w:uiPriority="69" w:unhideWhenUsed="0"/>
-    <w:lsdException w:name="Dark List Accent 1" w:semiHidden="0" w:uiPriority="70" w:unhideWhenUsed="0"/>
-    <w:lsdException w:name="Colorful Shading Accent 1" w:semiHidden="0" w:uiPriority="71" w:unhideWhenUsed="0"/>
-    <w:lsdException w:name="Colorful List Accent 1" w:semiHidden="0" w:uiPriority="72" w:unhideWhenUsed="0"/>
-    <w:lsdException w:name="Colorful Grid Accent 1" w:semiHidden="0" w:uiPriority="73" w:unhideWhenUsed="0"/>
-    <w:lsdException w:name="Light Shading Accent 2" w:semiHidden="0" w:uiPriority="60" w:unhideWhenUsed="0"/>
-    <w:lsdException w:name="Light List Accent 2" w:semiHidden="0" w:uiPriority="61" w:unhideWhenUsed="0"/>
-    <w:lsdException w:name="Light Grid Accent 2" w:semiHidden="0" w:uiPriority="62" w:unhideWhenUsed="0"/>
-    <w:lsdException w:name="Medium Shading 1 Accent 2" w:semiHidden="0" w:uiPriority="63" w:unhideWhenUsed="0"/>
-    <w:lsdException w:name="Medium Shading 2 Accent 2" w:semiHidden="0" w:uiPriority="64" w:unhideWhenUsed="0"/>
-    <w:lsdException w:name="Medium List 1 Accent 2" w:semiHidden="0" w:uiPriority="65" w:unhideWhenUsed="0"/>
-    <w:lsdException w:name="Medium List 2 Accent 2" w:semiHidden="0" w:uiPriority="66" w:unhideWhenUsed="0"/>
-    <w:lsdException w:name="Medium Grid 1 Accent 2" w:semiHidden="0" w:uiPriority="67" w:unhideWhenUsed="0"/>
-    <w:lsdException w:name="Medium Grid 2 Accent 2" w:semiHidden="0" w:uiPriority="68" w:unhideWhenUsed="0"/>
-    <w:lsdException w:name="Medium Grid 3 Accent 2" w:semiHidden="0" w:uiPriority="69" w:unhideWhenUsed="0"/>
-    <w:lsdException w:name="Dark List Accent 2" w:semiHidden="0" w:uiPriority="70" w:unhideWhenUsed="0"/>
-    <w:lsdException w:name="Colorful Shading Accent 2" w:semiHidden="0" w:uiPriority="71" w:unhideWhenUsed="0"/>
-    <w:lsdException w:name="Colorful List Accent 2" w:semiHidden="0" w:uiPriority="72" w:unhideWhenUsed="0"/>
-    <w:lsdException w:name="Colorful Grid Accent 2" w:semiHidden="0" w:uiPriority="73" w:unhideWhenUsed="0"/>
-    <w:lsdException w:name="Light Shading Accent 3" w:semiHidden="0" w:uiPriority="60" w:unhideWhenUsed="0"/>
-    <w:lsdException w:name="Light List Accent 3" w:semiHidden="0" w:uiPriority="61" w:unhideWhenUsed="0"/>
-    <w:lsdException w:name="Light Grid Accent 3" w:semiHidden="0" w:uiPriority="62" w:unhideWhenUsed="0"/>
-    <w:lsdException w:name="Medium Shading 1 Accent 3" w:semiHidden="0" w:uiPriority="63" w:unhideWhenUsed="0"/>
-    <w:lsdException w:name="Medium Shading 2 Accent 3" w:semiHidden="0" w:uiPriority="64" w:unhideWhenUsed="0"/>
-    <w:lsdException w:name="Medium List 1 Accent 3" w:semiHidden="0" w:uiPriority="65" w:unhideWhenUsed="0"/>
-    <w:lsdException w:name="Medium List 2 Accent 3" w:semiHidden="0" w:uiPriority="66" w:unhideWhenUsed="0"/>
-    <w:lsdException w:name="Medium Grid 1 Accent 3" w:semiHidden="0" w:uiPriority="67" w:unhideWhenUsed="0"/>
-    <w:lsdException w:name="Medium Grid 2 Accent 3" w:semiHidden="0" w:uiPriority="68" w:unhideWhenUsed="0"/>
-    <w:lsdException w:name="Medium Grid 3 Accent 3" w:semiHidden="0" w:uiPriority="69" w:unhideWhenUsed="0"/>
-    <w:lsdException w:name="Dark List Accent 3" w:semiHidden="0" w:uiPriority="70" w:unhideWhenUsed="0"/>
-    <w:lsdException w:name="Colorful Shading Accent 3" w:semiHidden="0" w:uiPriority="71" w:unhideWhenUsed="0"/>
-    <w:lsdException w:name="Colorful List Accent 3" w:semiHidden="0" w:uiPriority="72" w:unhideWhenUsed="0"/>
-    <w:lsdException w:name="Colorful Grid Accent 3" w:semiHidden="0" w:uiPriority="73" w:unhideWhenUsed="0"/>
-    <w:lsdException w:name="Light Shading Accent 4" w:semiHidden="0" w:uiPriority="60" w:unhideWhenUsed="0"/>
-    <w:lsdException w:name="Light List Accent 4" w:semiHidden="0" w:uiPriority="61" w:unhideWhenUsed="0"/>
-    <w:lsdException w:name="Light Grid Accent 4" w:semiHidden="0" w:uiPriority="62" w:unhideWhenUsed="0"/>
-    <w:lsdException w:name="Medium Shading 1 Accent 4" w:semiHidden="0" w:uiPriority="63" w:unhideWhenUsed="0"/>
-    <w:lsdException w:name="Medium Shading 2 Accent 4" w:semiHidden="0" w:uiPriority="64" w:unhideWhenUsed="0"/>
-    <w:lsdException w:name="Medium List 1 Accent 4" w:semiHidden="0" w:uiPriority="65" w:unhideWhenUsed="0"/>
-    <w:lsdException w:name="Medium List 2 Accent 4" w:semiHidden="0" w:uiPriority="66" w:unhideWhenUsed="0"/>
-    <w:lsdException w:name="Medium Grid 1 Accent 4" w:semiHidden="0" w:uiPriority="67" w:unhideWhenUsed="0"/>
-    <w:lsdException w:name="Medium Grid 2 Accent 4" w:semiHidden="0" w:uiPriority="68" w:unhideWhenUsed="0"/>
-    <w:lsdException w:name="Medium Grid 3 Accent 4" w:semiHidden="0" w:uiPriority="69" w:unhideWhenUsed="0"/>
-    <w:lsdException w:name="Dark List Accent 4" w:semiHidden="0" w:uiPriority="70" w:unhideWhenUsed="0"/>
-    <w:lsdException w:name="Colorful Shading Accent 4" w:semiHidden="0" w:uiPriority="71" w:unhideWhenUsed="0"/>
-    <w:lsdException w:name="Colorful List Accent 4" w:semiHidden="0" w:uiPriority="72" w:unhideWhenUsed="0"/>
-    <w:lsdException w:name="Colorful Grid Accent 4" w:semiHidden="0" w:uiPriority="73" w:unhideWhenUsed="0"/>
-    <w:lsdException w:name="Light Shading Accent 5" w:semiHidden="0" w:uiPriority="60" w:unhideWhenUsed="0"/>
-    <w:lsdException w:name="Light List Accent 5" w:semiHidden="0" w:uiPriority="61" w:unhideWhenUsed="0"/>
-    <w:lsdException w:name="Light Grid Accent 5" w:semiHidden="0" w:uiPriority="62" w:unhideWhenUsed="0"/>
-    <w:lsdException w:name="Medium Shading 1 Accent 5" w:semiHidden="0" w:uiPriority="63" w:unhideWhenUsed="0"/>
-    <w:lsdException w:name="Medium Shading 2 Accent 5" w:semiHidden="0" w:uiPriority="64" w:unhideWhenUsed="0"/>
-    <w:lsdException w:name="Medium List 1 Accent 5" w:semiHidden="0" w:uiPriority="65" w:unhideWhenUsed="0"/>
-    <w:lsdException w:name="Medium List 2 Accent 5" w:semiHidden="0" w:uiPriority="66" w:unhideWhenUsed="0"/>
-    <w:lsdException w:name="Medium Grid 1 Accent 5" w:semiHidden="0" w:uiPriority="67" w:unhideWhenUsed="0"/>
-    <w:lsdException w:name="Medium Grid 2 Accent 5" w:semiHidden="0" w:uiPriority="68" w:unhideWhenUsed="0"/>
-    <w:lsdException w:name="Medium Grid 3 Accent 5" w:semiHidden="0" w:uiPriority="69" w:unhideWhenUsed="0"/>
-    <w:lsdException w:name="Dark List Accent 5" w:semiHidden="0" w:uiPriority="70" w:unhideWhenUsed="0"/>
-    <w:lsdException w:name="Colorful Shading Accent 5" w:semiHidden="0" w:uiPriority="71" w:unhideWhenUsed="0"/>
-    <w:lsdException w:name="Colorful List Accent 5" w:semiHidden="0" w:uiPriority="72" w:unhideWhenUsed="0"/>
-    <w:lsdException w:name="Colorful Grid Accent 5" w:semiHidden="0" w:uiPriority="73" w:unhideWhenUsed="0"/>
-    <w:lsdException w:name="Light Shading Accent 6" w:semiHidden="0" w:uiPriority="60" w:unhideWhenUsed="0"/>
-    <w:lsdException w:name="Light List Accent 6" w:semiHidden="0" w:uiPriority="61" w:unhideWhenUsed="0"/>
-    <w:lsdException w:name="Light Grid Accent 6" w:semiHidden="0" w:uiPriority="62" w:unhideWhenUsed="0"/>
-    <w:lsdException w:name="Medium Shading 1 Accent 6" w:semiHidden="0" w:uiPriority="63" w:unhideWhenUsed="0"/>
-    <w:lsdException w:name="Medium Shading 2 Accent 6" w:semiHidden="0" w:uiPriority="64" w:unhideWhenUsed="0"/>
-    <w:lsdException w:name="Medium List 1 Accent 6" w:semiHidden="0" w:uiPriority="65" w:unhideWhenUsed="0"/>
-    <w:lsdException w:name="Medium List 2 Accent 6" w:semiHidden="0" w:uiPriority="66" w:unhideWhenUsed="0"/>
-    <w:lsdException w:name="Medium Grid 1 Accent 6" w:semiHidden="0" w:uiPriority="67" w:unhideWhenUsed="0"/>
-    <w:lsdException w:name="Medium Grid 2 Accent 6" w:semiHidden="0" w:uiPriority="68" w:unhideWhenUsed="0"/>
-    <w:lsdException w:name="Medium Grid 3 Accent 6" w:semiHidden="0" w:uiPriority="69" w:unhideWhenUsed="0"/>
-    <w:lsdException w:name="Dark List Accent 6" w:semiHidden="0" w:uiPriority="70" w:unhideWhenUsed="0"/>
-    <w:lsdException w:name="Colorful Shading Accent 6" w:semiHidden="0" w:uiPriority="71" w:unhideWhenUsed="0"/>
-    <w:lsdException w:name="Colorful List Accent 6" w:semiHidden="0" w:uiPriority="72" w:unhideWhenUsed="0"/>
-    <w:lsdException w:name="Colorful Grid Accent 6" w:semiHidden="0" w:uiPriority="73" w:unhideWhenUsed="0"/>
-    <w:lsdException w:name="Subtle Emphasis" w:semiHidden="0" w:uiPriority="19" w:unhideWhenUsed="0" w:qFormat="1"/>
-    <w:lsdException w:name="Intense Emphasis" w:semiHidden="0" w:uiPriority="21" w:unhideWhenUsed="0" w:qFormat="1"/>
-    <w:lsdException w:name="Subtle Reference" w:semiHidden="0" w:uiPriority="31" w:unhideWhenUsed="0" w:qFormat="1"/>
-    <w:lsdException w:name="Intense Reference" w:semiHidden="0" w:uiPriority="32" w:unhideWhenUsed="0" w:qFormat="1"/>
-    <w:lsdException w:name="Book Title" w:semiHidden="0" w:uiPriority="33" w:unhideWhenUsed="0" w:qFormat="1"/>
-    <w:lsdException w:name="Bibliography" w:uiPriority="37"/>
-    <w:lsdException w:name="TOC Heading" w:uiPriority="39" w:qFormat="1"/>
-  </w:latentStyles>
-  <w:style w:type="paragraph" w:default="1" w:styleId="Standard">
-    <w:name w:val="Normal"/>
-    <w:qFormat/>
-  </w:style>
-  <w:style w:type="paragraph" w:styleId="berschrift1">
-    <w:name w:val="heading 1"/>
-    <w:basedOn w:val="Standard"/>
-    <w:next w:val="Standard"/>
-    <w:link w:val="berschrift1Zchn"/>
-    <w:uiPriority w:val="9"/>
-    <w:qFormat/>
-    <w:rsid w:val="00590D09"/>
-    <w:pPr>
-      <w:keepNext/>
-      <w:keepLines/>
-      <w:spacing w:before="480" w:after="0"/>
-      <w:outlineLvl w:val="0"/>
-    </w:pPr>
-    <w:rPr>
-      <w:rFonts w:asciiTheme="majorHAnsi" w:eastAsiaTheme="majorEastAsia" w:hAnsiTheme="majorHAnsi" w:cstheme="majorBidi"/>
-      <w:b/>
-      <w:bCs/>
-      <w:color w:val="365F91" w:themeColor="accent1" w:themeShade="BF"/>
-      <w:sz w:val="28"/>
-      <w:szCs w:val="28"/>
-    </w:rPr>
-  </w:style>
-  <w:style w:type="paragraph" w:styleId="berschrift2">
-    <w:name w:val="heading 2"/>
-    <w:basedOn w:val="Standard"/>
-    <w:next w:val="Standard"/>
-    <w:link w:val="berschrift2Zchn"/>
-    <w:uiPriority w:val="9"/>
-    <w:unhideWhenUsed/>
-    <w:qFormat/>
-    <w:rsid w:val="0020176F"/>
-    <w:pPr>
-      <w:keepNext/>
-      <w:keepLines/>
-      <w:spacing w:before="200" w:after="0"/>
-      <w:outlineLvl w:val="1"/>
-    </w:pPr>
-    <w:rPr>
-      <w:rFonts w:asciiTheme="majorHAnsi" w:eastAsiaTheme="majorEastAsia" w:hAnsiTheme="majorHAnsi" w:cstheme="majorBidi"/>
-      <w:b/>
-      <w:bCs/>
-      <w:color w:val="4F81BD" w:themeColor="accent1"/>
-      <w:sz w:val="26"/>
-      <w:szCs w:val="26"/>
-    </w:rPr>
-  </w:style>
-  <w:style w:type="paragraph" w:styleId="berschrift3">
-    <w:name w:val="heading 3"/>
-    <w:basedOn w:val="Standard"/>
-    <w:next w:val="Standard"/>
-    <w:link w:val="berschrift3Zchn"/>
-    <w:uiPriority w:val="9"/>
-    <w:unhideWhenUsed/>
-    <w:qFormat/>
-    <w:rsid w:val="0020176F"/>
-    <w:pPr>
-      <w:keepNext/>
-      <w:keepLines/>
-      <w:spacing w:before="200" w:after="0"/>
-      <w:outlineLvl w:val="2"/>
-    </w:pPr>
-    <w:rPr>
-      <w:rFonts w:asciiTheme="majorHAnsi" w:eastAsiaTheme="majorEastAsia" w:hAnsiTheme="majorHAnsi" w:cstheme="majorBidi"/>
-      <w:b/>
-      <w:bCs/>
-      <w:color w:val="4F81BD" w:themeColor="accent1"/>
-    </w:rPr>
-  </w:style>
-  <w:style w:type="character" w:default="1" w:styleId="Absatz-Standardschriftart">
-    <w:name w:val="Default Paragraph Font"/>
-    <w:uiPriority w:val="1"/>
-    <w:semiHidden/>
-    <w:unhideWhenUsed/>
-  </w:style>
-  <w:style w:type="table" w:default="1" w:styleId="NormaleTabelle">
-    <w:name w:val="Normal Table"/>
-    <w:uiPriority w:val="99"/>
-    <w:semiHidden/>
-    <w:unhideWhenUsed/>
-    <w:tblPr>
-      <w:tblInd w:w="0" w:type="dxa"/>
-      <w:tblCellMar>
-        <w:top w:w="0" w:type="dxa"/>
-        <w:left w:w="108" w:type="dxa"/>
-        <w:bottom w:w="0" w:type="dxa"/>
-        <w:right w:w="108" w:type="dxa"/>
-      </w:tblCellMar>
-    </w:tblPr>
-  </w:style>
-  <w:style w:type="numbering" w:default="1" w:styleId="KeineListe">
-    <w:name w:val="No List"/>
-    <w:uiPriority w:val="99"/>
-    <w:semiHidden/>
-    <w:unhideWhenUsed/>
-  </w:style>
-  <w:style w:type="character" w:customStyle="1" w:styleId="berschrift1Zchn">
-    <w:name w:val="Überschrift 1 Zchn"/>
-    <w:basedOn w:val="Absatz-Standardschriftart"/>
-    <w:link w:val="berschrift1"/>
-    <w:uiPriority w:val="9"/>
-    <w:rsid w:val="00590D09"/>
-    <w:rPr>
-      <w:rFonts w:asciiTheme="majorHAnsi" w:eastAsiaTheme="majorEastAsia" w:hAnsiTheme="majorHAnsi" w:cstheme="majorBidi"/>
-      <w:b/>
-      <w:bCs/>
-      <w:color w:val="365F91" w:themeColor="accent1" w:themeShade="BF"/>
-      <w:sz w:val="28"/>
-      <w:szCs w:val="28"/>
-    </w:rPr>
-  </w:style>
-  <w:style w:type="paragraph" w:styleId="Sprechblasentext">
-    <w:name w:val="Balloon Text"/>
-    <w:basedOn w:val="Standard"/>
-    <w:link w:val="SprechblasentextZchn"/>
-    <w:uiPriority w:val="99"/>
-    <w:semiHidden/>
-    <w:unhideWhenUsed/>
-    <w:rsid w:val="00590D09"/>
-    <w:pPr>
-      <w:spacing w:after="0" w:line="240" w:lineRule="auto"/>
-    </w:pPr>
-    <w:rPr>
-      <w:rFonts w:ascii="Tahoma" w:hAnsi="Tahoma" w:cs="Tahoma"/>
-      <w:sz w:val="16"/>
-      <w:szCs w:val="16"/>
-    </w:rPr>
-  </w:style>
-  <w:style w:type="character" w:customStyle="1" w:styleId="SprechblasentextZchn">
-    <w:name w:val="Sprechblasentext Zchn"/>
-    <w:basedOn w:val="Absatz-Standardschriftart"/>
-    <w:link w:val="Sprechblasentext"/>
-    <w:uiPriority w:val="99"/>
-    <w:semiHidden/>
-    <w:rsid w:val="00590D09"/>
-    <w:rPr>
-      <w:rFonts w:ascii="Tahoma" w:hAnsi="Tahoma" w:cs="Tahoma"/>
-      <w:sz w:val="16"/>
-      <w:szCs w:val="16"/>
-    </w:rPr>
-  </w:style>
-  <w:style w:type="character" w:customStyle="1" w:styleId="berschrift2Zchn">
-    <w:name w:val="Überschrift 2 Zchn"/>
-    <w:basedOn w:val="Absatz-Standardschriftart"/>
-    <w:link w:val="berschrift2"/>
-    <w:uiPriority w:val="9"/>
-    <w:rsid w:val="0020176F"/>
-    <w:rPr>
-      <w:rFonts w:asciiTheme="majorHAnsi" w:eastAsiaTheme="majorEastAsia" w:hAnsiTheme="majorHAnsi" w:cstheme="majorBidi"/>
-      <w:b/>
-      <w:bCs/>
-      <w:color w:val="4F81BD" w:themeColor="accent1"/>
-      <w:sz w:val="26"/>
-      <w:szCs w:val="26"/>
-    </w:rPr>
-  </w:style>
-  <w:style w:type="paragraph" w:styleId="Listenabsatz">
-    <w:name w:val="List Paragraph"/>
-    <w:basedOn w:val="Standard"/>
-    <w:uiPriority w:val="34"/>
-    <w:qFormat/>
-    <w:rsid w:val="0020176F"/>
-    <w:pPr>
-      <w:spacing w:after="160" w:line="256" w:lineRule="auto"/>
-      <w:ind w:left="720"/>
-      <w:contextualSpacing/>
-    </w:pPr>
-  </w:style>
-  <w:style w:type="paragraph" w:styleId="Titel">
-    <w:name w:val="Title"/>
-    <w:basedOn w:val="Standard"/>
-    <w:next w:val="Standard"/>
-    <w:link w:val="TitelZchn"/>
-    <w:uiPriority w:val="10"/>
-    <w:qFormat/>
-    <w:rsid w:val="0020176F"/>
-    <w:pPr>
-      <w:spacing w:after="0" w:line="240" w:lineRule="auto"/>
-      <w:contextualSpacing/>
-    </w:pPr>
-    <w:rPr>
-      <w:rFonts w:asciiTheme="majorHAnsi" w:eastAsiaTheme="majorEastAsia" w:hAnsiTheme="majorHAnsi" w:cstheme="majorBidi"/>
-      <w:spacing w:val="-10"/>
-      <w:kern w:val="28"/>
-      <w:sz w:val="56"/>
-      <w:szCs w:val="56"/>
-    </w:rPr>
-  </w:style>
-  <w:style w:type="character" w:customStyle="1" w:styleId="TitelZchn">
-    <w:name w:val="Titel Zchn"/>
-    <w:basedOn w:val="Absatz-Standardschriftart"/>
-    <w:link w:val="Titel"/>
-    <w:uiPriority w:val="10"/>
-    <w:rsid w:val="0020176F"/>
-    <w:rPr>
-      <w:rFonts w:asciiTheme="majorHAnsi" w:eastAsiaTheme="majorEastAsia" w:hAnsiTheme="majorHAnsi" w:cstheme="majorBidi"/>
-      <w:spacing w:val="-10"/>
-      <w:kern w:val="28"/>
-      <w:sz w:val="56"/>
-      <w:szCs w:val="56"/>
-    </w:rPr>
-  </w:style>
-  <w:style w:type="paragraph" w:styleId="KeinLeerraum">
-    <w:name w:val="No Spacing"/>
-    <w:uiPriority w:val="1"/>
-    <w:qFormat/>
-    <w:rsid w:val="0020176F"/>
-    <w:pPr>
-      <w:spacing w:after="0" w:line="240" w:lineRule="auto"/>
-    </w:pPr>
-  </w:style>
-  <w:style w:type="paragraph" w:styleId="Untertitel">
-    <w:name w:val="Subtitle"/>
-    <w:basedOn w:val="Standard"/>
-    <w:next w:val="Standard"/>
-    <w:link w:val="UntertitelZchn"/>
-    <w:uiPriority w:val="11"/>
-    <w:qFormat/>
-    <w:rsid w:val="0020176F"/>
-    <w:pPr>
-      <w:numPr>
-        <w:ilvl w:val="1"/>
-      </w:numPr>
-    </w:pPr>
-    <w:rPr>
-      <w:rFonts w:asciiTheme="majorHAnsi" w:eastAsiaTheme="majorEastAsia" w:hAnsiTheme="majorHAnsi" w:cstheme="majorBidi"/>
-      <w:i/>
-      <w:iCs/>
-      <w:color w:val="4F81BD" w:themeColor="accent1"/>
-      <w:spacing w:val="15"/>
-      <w:sz w:val="24"/>
-      <w:szCs w:val="24"/>
-    </w:rPr>
-  </w:style>
-  <w:style w:type="character" w:customStyle="1" w:styleId="UntertitelZchn">
-    <w:name w:val="Untertitel Zchn"/>
-    <w:basedOn w:val="Absatz-Standardschriftart"/>
-    <w:link w:val="Untertitel"/>
-    <w:uiPriority w:val="11"/>
-    <w:rsid w:val="0020176F"/>
-    <w:rPr>
-      <w:rFonts w:asciiTheme="majorHAnsi" w:eastAsiaTheme="majorEastAsia" w:hAnsiTheme="majorHAnsi" w:cstheme="majorBidi"/>
-      <w:i/>
-      <w:iCs/>
-      <w:color w:val="4F81BD" w:themeColor="accent1"/>
-      <w:spacing w:val="15"/>
-      <w:sz w:val="24"/>
-      <w:szCs w:val="24"/>
-    </w:rPr>
-  </w:style>
-  <w:style w:type="character" w:customStyle="1" w:styleId="berschrift3Zchn">
-    <w:name w:val="Überschrift 3 Zchn"/>
-    <w:basedOn w:val="Absatz-Standardschriftart"/>
-    <w:link w:val="berschrift3"/>
-    <w:uiPriority w:val="9"/>
-    <w:rsid w:val="0020176F"/>
-    <w:rPr>
-      <w:rFonts w:asciiTheme="majorHAnsi" w:eastAsiaTheme="majorEastAsia" w:hAnsiTheme="majorHAnsi" w:cstheme="majorBidi"/>
-      <w:b/>
-      <w:bCs/>
-      <w:color w:val="4F81BD" w:themeColor="accent1"/>
-    </w:rPr>
-  </w:style>
-</w:styles>
-</file>
-
-<file path=word/stylesWithEffects.xml><?xml version="1.0" encoding="utf-8"?>
-<w:styles xmlns:wpc="http://schemas.microsoft.com/office/word/2010/wordprocessingCanvas" xmlns:mc="http://schemas.openxmlformats.org/markup-compatibility/2006" xmlns:o="urn:schemas-microsoft-com:office:office" xmlns:r="http://schemas.openxmlformats.org/officeDocument/2006/relationships" xmlns:m="http://schemas.openxmlformats.org/officeDocument/2006/math" xmlns:v="urn:schemas-microsoft-com:vml" xmlns:wp14="http://schemas.microsoft.com/office/word/2010/wordprocessingDrawing" xmlns:wp="http://schemas.openxmlformats.org/drawingml/2006/wordprocessingDrawing" xmlns:w10="urn:schemas-microsoft-com:office:word" xmlns:w="http://schemas.openxmlformats.org/wordprocessingml/2006/main" xmlns:w14="http://schemas.microsoft.com/office/word/2010/wordml" xmlns:wpg="http://schemas.microsoft.com/office/word/2010/wordprocessingGroup" xmlns:wpi="http://schemas.microsoft.com/office/word/2010/wordprocessingInk" xmlns:wne="http://schemas.microsoft.com/office/word/2006/wordml" xmlns:wps="http://schemas.microsoft.com/office/word/2010/wordprocessingShape" mc:Ignorable="w14 wp14">
-  <w:docDefaults>
-    <w:rPrDefault>
-      <w:rPr>
-        <w:rFonts w:asciiTheme="minorHAnsi" w:eastAsiaTheme="minorHAnsi" w:hAnsiTheme="minorHAnsi" w:cstheme="minorBidi"/>
-        <w:sz w:val="22"/>
-        <w:szCs w:val="22"/>
-        <w:lang w:val="de-DE" w:eastAsia="en-US" w:bidi="ar-SA"/>
-      </w:rPr>
-    </w:rPrDefault>
-    <w:pPrDefault>
-      <w:pPr>
-        <w:spacing w:after="200" w:line="276" w:lineRule="auto"/>
-      </w:pPr>
-    </w:pPrDefault>
-  </w:docDefaults>
-  <w:latentStyles w:defLockedState="0" w:defUIPriority="99" w:defSemiHidden="1" w:defUnhideWhenUsed="1" w:defQFormat="0" w:count="267">
-    <w:lsdException w:name="Normal" w:semiHidden="0" w:uiPriority="0" w:unhideWhenUsed="0" w:qFormat="1"/>
-    <w:lsdException w:name="heading 1" w:semiHidden="0" w:uiPriority="9" w:unhideWhenUsed="0" w:qFormat="1"/>
-    <w:lsdException w:name="heading 2" w:uiPriority="9" w:qFormat="1"/>
-    <w:lsdException w:name="heading 3" w:uiPriority="9" w:qFormat="1"/>
-    <w:lsdException w:name="heading 4" w:uiPriority="9" w:qFormat="1"/>
-    <w:lsdException w:name="heading 5" w:uiPriority="9" w:qFormat="1"/>
-    <w:lsdException w:name="heading 6" w:uiPriority="9" w:qFormat="1"/>
-    <w:lsdException w:name="heading 7" w:uiPriority="9" w:qFormat="1"/>
-    <w:lsdException w:name="heading 8" w:uiPriority="9" w:qFormat="1"/>
-    <w:lsdException w:name="heading 9" w:uiPriority="9" w:qFormat="1"/>
-    <w:lsdException w:name="toc 1" w:uiPriority="39"/>
-    <w:lsdException w:name="toc 2" w:uiPriority="39"/>
-    <w:lsdException w:name="toc 3" w:uiPriority="39"/>
-    <w:lsdException w:name="toc 4" w:uiPriority="39"/>
-    <w:lsdException w:name="toc 5" w:uiPriority="39"/>
-    <w:lsdException w:name="toc 6" w:uiPriority="39"/>
-    <w:lsdException w:name="toc 7" w:uiPriority="39"/>
-    <w:lsdException w:name="toc 8" w:uiPriority="39"/>
-    <w:lsdException w:name="toc 9" w:uiPriority="39"/>
-    <w:lsdException w:name="caption" w:uiPriority="35" w:qFormat="1"/>
-    <w:lsdException w:name="Title" w:semiHidden="0" w:uiPriority="10" w:unhideWhenUsed="0" w:qFormat="1"/>
-    <w:lsdException w:name="Default Paragraph Font" w:uiPriority="1"/>
-    <w:lsdException w:name="Subtitle" w:semiHidden="0" w:uiPriority="11" w:unhideWhenUsed="0" w:qFormat="1"/>
-    <w:lsdException w:name="Strong" w:semiHidden="0" w:uiPriority="22" w:unhideWhenUsed="0" w:qFormat="1"/>
-    <w:lsdException w:name="Emphasis" w:semiHidden="0" w:uiPriority="20" w:unhideWhenUsed="0" w:qFormat="1"/>
-    <w:lsdException w:name="Table Grid" w:semiHidden="0" w:uiPriority="59" w:unhideWhenUsed="0"/>
-    <w:lsdException w:name="Placeholder Text" w:unhideWhenUsed="0"/>
-    <w:lsdException w:name="No Spacing" w:semiHidden="0" w:uiPriority="1" w:unhideWhenUsed="0" w:qFormat="1"/>
-    <w:lsdException w:name="Light Shading" w:semiHidden="0" w:uiPriority="60" w:unhideWhenUsed="0"/>
-    <w:lsdException w:name="Light List" w:semiHidden="0" w:uiPriority="61" w:unhideWhenUsed="0"/>
-    <w:lsdException w:name="Light Grid" w:semiHidden="0" w:uiPriority="62" w:unhideWhenUsed="0"/>
-    <w:lsdException w:name="Medium Shading 1" w:semiHidden="0" w:uiPriority="63" w:unhideWhenUsed="0"/>
-    <w:lsdException w:name="Medium Shading 2" w:semiHidden="0" w:uiPriority="64" w:unhideWhenUsed="0"/>
-    <w:lsdException w:name="Medium List 1" w:semiHidden="0" w:uiPriority="65" w:unhideWhenUsed="0"/>
-    <w:lsdException w:name="Medium List 2" w:semiHidden="0" w:uiPriority="66" w:unhideWhenUsed="0"/>
-    <w:lsdException w:name="Medium Grid 1" w:semiHidden="0" w:uiPriority="67" w:unhideWhenUsed="0"/>
-    <w:lsdException w:name="Medium Grid 2" w:semiHidden="0" w:uiPriority="68" w:unhideWhenUsed="0"/>
-    <w:lsdException w:name="Medium Grid 3" w:semiHidden="0" w:uiPriority="69" w:unhideWhenUsed="0"/>
-    <w:lsdException w:name="Dark List" w:semiHidden="0" w:uiPriority="70" w:unhideWhenUsed="0"/>
-    <w:lsdException w:name="Colorful Shading" w:semiHidden="0" w:uiPriority="71" w:unhideWhenUsed="0"/>
-    <w:lsdException w:name="Colorful List" w:semiHidden="0" w:uiPriority="72" w:unhideWhenUsed="0"/>
-    <w:lsdException w:name="Colorful Grid" w:semiHidden="0" w:uiPriority="73" w:unhideWhenUsed="0"/>
-    <w:lsdException w:name="Light Shading Accent 1" w:semiHidden="0" w:uiPriority="60" w:unhideWhenUsed="0"/>
-    <w:lsdException w:name="Light List Accent 1" w:semiHidden="0" w:uiPriority="61" w:unhideWhenUsed="0"/>
-    <w:lsdException w:name="Light Grid Accent 1" w:semiHidden="0" w:uiPriority="62" w:unhideWhenUsed="0"/>
-    <w:lsdException w:name="Medium Shading 1 Accent 1" w:semiHidden="0" w:uiPriority="63" w:unhideWhenUsed="0"/>
-    <w:lsdException w:name="Medium Shading 2 Accent 1" w:semiHidden="0" w:uiPriority="64" w:unhideWhenUsed="0"/>
-    <w:lsdException w:name="Medium List 1 Accent 1" w:semiHidden="0" w:uiPriority="65" w:unhideWhenUsed="0"/>
-    <w:lsdException w:name="Revision" w:unhideWhenUsed="0"/>
-    <w:lsdException w:name="List Paragraph" w:semiHidden="0" w:uiPriority="34" w:unhideWhenUsed="0" w:qFormat="1"/>
-    <w:lsdException w:name="Quote" w:semiHidden="0" w:uiPriority="29" w:unhideWhenUsed="0" w:qFormat="1"/>
-    <w:lsdException w:name="Intense Quote" w:semiHidden="0" w:uiPriority="30" w:unhideWhenUsed="0" w:qFormat="1"/>
-    <w:lsdException w:name="Medium List 2 Accent 1" w:semiHidden="0" w:uiPriority="66" w:unhideWhenUsed="0"/>
-    <w:lsdException w:name="Medium Grid 1 Accent 1" w:semiHidden="0" w:uiPriority="67" w:unhideWhenUsed="0"/>
-    <w:lsdException w:name="Medium Grid 2 Accent 1" w:semiHidden="0" w:uiPriority="68" w:unhideWhenUsed="0"/>
-    <w:lsdException w:name="Medium Grid 3 Accent 1" w:semiHidden="0" w:uiPriority="69" w:unhideWhenUsed="0"/>
-    <w:lsdException w:name="Dark List Accent 1" w:semiHidden="0" w:uiPriority="70" w:unhideWhenUsed="0"/>
-    <w:lsdException w:name="Colorful Shading Accent 1" w:semiHidden="0" w:uiPriority="71" w:unhideWhenUsed="0"/>
-    <w:lsdException w:name="Colorful List Accent 1" w:semiHidden="0" w:uiPriority="72" w:unhideWhenUsed="0"/>
-    <w:lsdException w:name="Colorful Grid Accent 1" w:semiHidden="0" w:uiPriority="73" w:unhideWhenUsed="0"/>
-    <w:lsdException w:name="Light Shading Accent 2" w:semiHidden="0" w:uiPriority="60" w:unhideWhenUsed="0"/>
-    <w:lsdException w:name="Light List Accent 2" w:semiHidden="0" w:uiPriority="61" w:unhideWhenUsed="0"/>
-    <w:lsdException w:name="Light Grid Accent 2" w:semiHidden="0" w:uiPriority="62" w:unhideWhenUsed="0"/>
-    <w:lsdException w:name="Medium Shading 1 Accent 2" w:semiHidden="0" w:uiPriority="63" w:unhideWhenUsed="0"/>
-    <w:lsdException w:name="Medium Shading 2 Accent 2" w:semiHidden="0" w:uiPriority="64" w:unhideWhenUsed="0"/>
-    <w:lsdException w:name="Medium List 1 Accent 2" w:semiHidden="0" w:uiPriority="65" w:unhideWhenUsed="0"/>
-    <w:lsdException w:name="Medium List 2 Accent 2" w:semiHidden="0" w:uiPriority="66" w:unhideWhenUsed="0"/>
-    <w:lsdException w:name="Medium Grid 1 Accent 2" w:semiHidden="0" w:uiPriority="67" w:unhideWhenUsed="0"/>
-    <w:lsdException w:name="Medium Grid 2 Accent 2" w:semiHidden="0" w:uiPriority="68" w:unhideWhenUsed="0"/>
-    <w:lsdException w:name="Medium Grid 3 Accent 2" w:semiHidden="0" w:uiPriority="69" w:unhideWhenUsed="0"/>
-    <w:lsdException w:name="Dark List Accent 2" w:semiHidden="0" w:uiPriority="70" w:unhideWhenUsed="0"/>
-    <w:lsdException w:name="Colorful Shading Accent 2" w:semiHidden="0" w:uiPriority="71" w:unhideWhenUsed="0"/>
-    <w:lsdException w:name="Colorful List Accent 2" w:semiHidden="0" w:uiPriority="72" w:unhideWhenUsed="0"/>
-    <w:lsdException w:name="Colorful Grid Accent 2" w:semiHidden="0" w:uiPriority="73" w:unhideWhenUsed="0"/>
-    <w:lsdException w:name="Light Shading Accent 3" w:semiHidden="0" w:uiPriority="60" w:unhideWhenUsed="0"/>
-    <w:lsdException w:name="Light List Accent 3" w:semiHidden="0" w:uiPriority="61" w:unhideWhenUsed="0"/>
-    <w:lsdException w:name="Light Grid Accent 3" w:semiHidden="0" w:uiPriority="62" w:unhideWhenUsed="0"/>
-    <w:lsdException w:name="Medium Shading 1 Accent 3" w:semiHidden="0" w:uiPriority="63" w:unhideWhenUsed="0"/>
-    <w:lsdException w:name="Medium Shading 2 Accent 3" w:semiHidden="0" w:uiPriority="64" w:unhideWhenUsed="0"/>
-    <w:lsdException w:name="Medium List 1 Accent 3" w:semiHidden="0" w:uiPriority="65" w:unhideWhenUsed="0"/>
-    <w:lsdException w:name="Medium List 2 Accent 3" w:semiHidden="0" w:uiPriority="66" w:unhideWhenUsed="0"/>
-    <w:lsdException w:name="Medium Grid 1 Accent 3" w:semiHidden="0" w:uiPriority="67" w:unhideWhenUsed="0"/>
-    <w:lsdException w:name="Medium Grid 2 Accent 3" w:semiHidden="0" w:uiPriority="68" w:unhideWhenUsed="0"/>
-    <w:lsdException w:name="Medium Grid 3 Accent 3" w:semiHidden="0" w:uiPriority="69" w:unhideWhenUsed="0"/>
-    <w:lsdException w:name="Dark List Accent 3" w:semiHidden="0" w:uiPriority="70" w:unhideWhenUsed="0"/>
-    <w:lsdException w:name="Colorful Shading Accent 3" w:semiHidden="0" w:uiPriority="71" w:unhideWhenUsed="0"/>
-    <w:lsdException w:name="Colorful List Accent 3" w:semiHidden="0" w:uiPriority="72" w:unhideWhenUsed="0"/>
-    <w:lsdException w:name="Colorful Grid Accent 3" w:semiHidden="0" w:uiPriority="73" w:unhideWhenUsed="0"/>
-    <w:lsdException w:name="Light Shading Accent 4" w:semiHidden="0" w:uiPriority="60" w:unhideWhenUsed="0"/>
-    <w:lsdException w:name="Light List Accent 4" w:semiHidden="0" w:uiPriority="61" w:unhideWhenUsed="0"/>
-    <w:lsdException w:name="Light Grid Accent 4" w:semiHidden="0" w:uiPriority="62" w:unhideWhenUsed="0"/>
-    <w:lsdException w:name="Medium Shading 1 Accent 4" w:semiHidden="0" w:uiPriority="63" w:unhideWhenUsed="0"/>
-    <w:lsdException w:name="Medium Shading 2 Accent 4" w:semiHidden="0" w:uiPriority="64" w:unhideWhenUsed="0"/>
-    <w:lsdException w:name="Medium List 1 Accent 4" w:semiHidden="0" w:uiPriority="65" w:unhideWhenUsed="0"/>
-    <w:lsdException w:name="Medium List 2 Accent 4" w:semiHidden="0" w:uiPriority="66" w:unhideWhenUsed="0"/>
-    <w:lsdException w:name="Medium Grid 1 Accent 4" w:semiHidden="0" w:uiPriority="67" w:unhideWhenUsed="0"/>
-    <w:lsdException w:name="Medium Grid 2 Accent 4" w:semiHidden="0" w:uiPriority="68" w:unhideWhenUsed="0"/>
-    <w:lsdException w:name="Medium Grid 3 Accent 4" w:semiHidden="0" w:uiPriority="69" w:unhideWhenUsed="0"/>
-    <w:lsdException w:name="Dark List Accent 4" w:semiHidden="0" w:uiPriority="70" w:unhideWhenUsed="0"/>
-    <w:lsdException w:name="Colorful Shading Accent 4" w:semiHidden="0" w:uiPriority="71" w:unhideWhenUsed="0"/>
-    <w:lsdException w:name="Colorful List Accent 4" w:semiHidden="0" w:uiPriority="72" w:unhideWhenUsed="0"/>
-    <w:lsdException w:name="Colorful Grid Accent 4" w:semiHidden="0" w:uiPriority="73" w:unhideWhenUsed="0"/>
-    <w:lsdException w:name="Light Shading Accent 5" w:semiHidden="0" w:uiPriority="60" w:unhideWhenUsed="0"/>
-    <w:lsdException w:name="Light List Accent 5" w:semiHidden="0" w:uiPriority="61" w:unhideWhenUsed="0"/>
-    <w:lsdException w:name="Light Grid Accent 5" w:semiHidden="0" w:uiPriority="62" w:unhideWhenUsed="0"/>
-    <w:lsdException w:name="Medium Shading 1 Accent 5" w:semiHidden="0" w:uiPriority="63" w:unhideWhenUsed="0"/>
-    <w:lsdException w:name="Medium Shading 2 Accent 5" w:semiHidden="0" w:uiPriority="64" w:unhideWhenUsed="0"/>
-    <w:lsdException w:name="Medium List 1 Accent 5" w:semiHidden="0" w:uiPriority="65" w:unhideWhenUsed="0"/>
-    <w:lsdException w:name="Medium List 2 Accent 5" w:semiHidden="0" w:uiPriority="66" w:unhideWhenUsed="0"/>
-    <w:lsdException w:name="Medium Grid 1 Accent 5" w:semiHidden="0" w:uiPriority="67" w:unhideWhenUsed="0"/>
-    <w:lsdException w:name="Medium Grid 2 Accent 5" w:semiHidden="0" w:uiPriority="68" w:unhideWhenUsed="0"/>
-    <w:lsdException w:name="Medium Grid 3 Accent 5" w:semiHidden="0" w:uiPriority="69" w:unhideWhenUsed="0"/>
-    <w:lsdException w:name="Dark List Accent 5" w:semiHidden="0" w:uiPriority="70" w:unhideWhenUsed="0"/>
-    <w:lsdException w:name="Colorful Shading Accent 5" w:semiHidden="0" w:uiPriority="71" w:unhideWhenUsed="0"/>
-    <w:lsdException w:name="Colorful List Accent 5" w:semiHidden="0" w:uiPriority="72" w:unhideWhenUsed="0"/>
-    <w:lsdException w:name="Colorful Grid Accent 5" w:semiHidden="0" w:uiPriority="73" w:unhideWhenUsed="0"/>
-    <w:lsdException w:name="Light Shading Accent 6" w:semiHidden="0" w:uiPriority="60" w:unhideWhenUsed="0"/>
-    <w:lsdException w:name="Light List Accent 6" w:semiHidden="0" w:uiPriority="61" w:unhideWhenUsed="0"/>
-    <w:lsdException w:name="Light Grid Accent 6" w:semiHidden="0" w:uiPriority="62" w:unhideWhenUsed="0"/>
-    <w:lsdException w:name="Medium Shading 1 Accent 6" w:semiHidden="0" w:uiPriority="63" w:unhideWhenUsed="0"/>
-    <w:lsdException w:name="Medium Shading 2 Accent 6" w:semiHidden="0" w:uiPriority="64" w:unhideWhenUsed="0"/>
-    <w:lsdException w:name="Medium List 1 Accent 6" w:semiHidden="0" w:uiPriority="65" w:unhideWhenUsed="0"/>
-    <w:lsdException w:name="Medium List 2 Accent 6" w:semiHidden="0" w:uiPriority="66" w:unhideWhenUsed="0"/>
-    <w:lsdException w:name="Medium Grid 1 Accent 6" w:semiHidden="0" w:uiPriority="67" w:unhideWhenUsed="0"/>
-    <w:lsdException w:name="Medium Grid 2 Accent 6" w:semiHidden="0" w:uiPriority="68" w:unhideWhenUsed="0"/>
-    <w:lsdException w:name="Medium Grid 3 Accent 6" w:semiHidden="0" w:uiPriority="69" w:unhideWhenUsed="0"/>
-    <w:lsdException w:name="Dark List Accent 6" w:semiHidden="0" w:uiPriority="70" w:unhideWhenUsed="0"/>
-    <w:lsdException w:name="Colorful Shading Accent 6" w:semiHidden="0" w:uiPriority="71" w:unhideWhenUsed="0"/>
-    <w:lsdException w:name="Colorful List Accent 6" w:semiHidden="0" w:uiPriority="72" w:unhideWhenUsed="0"/>
-    <w:lsdException w:name="Colorful Grid Accent 6" w:semiHidden="0" w:uiPriority="73" w:unhideWhenUsed="0"/>
-    <w:lsdException w:name="Subtle Emphasis" w:semiHidden="0" w:uiPriority="19" w:unhideWhenUsed="0" w:qFormat="1"/>
-    <w:lsdException w:name="Intense Emphasis" w:semiHidden="0" w:uiPriority="21" w:unhideWhenUsed="0" w:qFormat="1"/>
-    <w:lsdException w:name="Subtle Reference" w:semiHidden="0" w:uiPriority="31" w:unhideWhenUsed="0" w:qFormat="1"/>
-    <w:lsdException w:name="Intense Reference" w:semiHidden="0" w:uiPriority="32" w:unhideWhenUsed="0" w:qFormat="1"/>
-    <w:lsdException w:name="Book Title" w:semiHidden="0" w:uiPriority="33" w:unhideWhenUsed="0" w:qFormat="1"/>
-    <w:lsdException w:name="Bibliography" w:uiPriority="37"/>
-    <w:lsdException w:name="TOC Heading" w:uiPriority="39" w:qFormat="1"/>
+  <w:latentStyles w:defLockedState="0" w:defUIPriority="99" w:defSemiHidden="0" w:defUnhideWhenUsed="0" w:defQFormat="0" w:count="376">
+    <w:lsdException w:name="Normal" w:uiPriority="0" w:qFormat="1"/>
+    <w:lsdException w:name="heading 1" w:uiPriority="9" w:qFormat="1"/>
+    <w:lsdException w:name="heading 2" w:semiHidden="1" w:uiPriority="9" w:unhideWhenUsed="1" w:qFormat="1"/>
+    <w:lsdException w:name="heading 3" w:semiHidden="1" w:uiPriority="9" w:unhideWhenUsed="1" w:qFormat="1"/>
+    <w:lsdException w:name="heading 4" w:semiHidden="1" w:uiPriority="9" w:unhideWhenUsed="1" w:qFormat="1"/>
+    <w:lsdException w:name="heading 5" w:semiHidden="1" w:uiPriority="9" w:unhideWhenUsed="1" w:qFormat="1"/>
+    <w:lsdException w:name="heading 6" w:semiHidden="1" w:uiPriority="9" w:unhideWhenUsed="1" w:qFormat="1"/>
+    <w:lsdException w:name="heading 7" w:semiHidden="1" w:uiPriority="9" w:unhideWhenUsed="1" w:qFormat="1"/>
+    <w:lsdException w:name="heading 8" w:semiHidden="1" w:uiPriority="9" w:unhideWhenUsed="1" w:qFormat="1"/>
+    <w:lsdException w:name="heading 9" w:semiHidden="1" w:uiPriority="9" w:unhideWhenUsed="1" w:qFormat="1"/>
+    <w:lsdException w:name="index 1" w:semiHidden="1" w:unhideWhenUsed="1"/>
+    <w:lsdException w:name="index 2" w:semiHidden="1" w:unhideWhenUsed="1"/>
+    <w:lsdException w:name="index 3" w:semiHidden="1" w:unhideWhenUsed="1"/>
+    <w:lsdException w:name="index 4" w:semiHidden="1" w:unhideWhenUsed="1"/>
+    <w:lsdException w:name="index 5" w:semiHidden="1" w:unhideWhenUsed="1"/>
+    <w:lsdException w:name="index 6" w:semiHidden="1" w:unhideWhenUsed="1"/>
+    <w:lsdException w:name="index 7" w:semiHidden="1" w:unhideWhenUsed="1"/>
+    <w:lsdException w:name="index 8" w:semiHidden="1" w:unhideWhenUsed="1"/>
+    <w:lsdException w:name="index 9" w:semiHidden="1" w:unhideWhenUsed="1"/>
+    <w:lsdException w:name="toc 1" w:semiHidden="1" w:uiPriority="39" w:unhideWhenUsed="1"/>
+    <w:lsdException w:name="toc 2" w:semiHidden="1" w:uiPriority="39" w:unhideWhenUsed="1"/>
+    <w:lsdException w:name="toc 3" w:semiHidden="1" w:uiPriority="39" w:unhideWhenUsed="1"/>
+    <w:lsdException w:name="toc 4" w:semiHidden="1" w:uiPriority="39" w:unhideWhenUsed="1"/>
+    <w:lsdException w:name="toc 5" w:semiHidden="1" w:uiPriority="39" w:unhideWhenUsed="1"/>
+    <w:lsdException w:name="toc 6" w:semiHidden="1" w:uiPriority="39" w:unhideWhenUsed="1"/>
+    <w:lsdException w:name="toc 7" w:semiHidden="1" w:uiPriority="39" w:unhideWhenUsed="1"/>
+    <w:lsdException w:name="toc 8" w:semiHidden="1" w:uiPriority="39" w:unhideWhenUsed="1"/>
+    <w:lsdException w:name="toc 9" w:semiHidden="1" w:uiPriority="39" w:unhideWhenUsed="1"/>
+    <w:lsdException w:name="Normal Indent" w:semiHidden="1" w:unhideWhenUsed="1"/>
+    <w:lsdException w:name="footnote text" w:semiHidden="1" w:unhideWhenUsed="1"/>
+    <w:lsdException w:name="annotation text" w:semiHidden="1" w:unhideWhenUsed="1"/>
+    <w:lsdException w:name="header" w:semiHidden="1" w:unhideWhenUsed="1"/>
+    <w:lsdException w:name="footer" w:semiHidden="1" w:unhideWhenUsed="1"/>
+    <w:lsdException w:name="index heading" w:semiHidden="1" w:unhideWhenUsed="1"/>
+    <w:lsdException w:name="caption" w:semiHidden="1" w:uiPriority="35" w:unhideWhenUsed="1" w:qFormat="1"/>
+    <w:lsdException w:name="table of figures" w:semiHidden="1" w:unhideWhenUsed="1"/>
+    <w:lsdException w:name="envelope address" w:semiHidden="1" w:unhideWhenUsed="1"/>
+    <w:lsdException w:name="envelope return" w:semiHidden="1" w:unhideWhenUsed="1"/>
+    <w:lsdException w:name="footnote reference" w:semiHidden="1" w:unhideWhenUsed="1"/>
+    <w:lsdException w:name="annotation reference" w:semiHidden="1" w:unhideWhenUsed="1"/>
+    <w:lsdException w:name="line number" w:semiHidden="1" w:unhideWhenUsed="1"/>
+    <w:lsdException w:name="page number" w:semiHidden="1" w:unhideWhenUsed="1"/>
+    <w:lsdException w:name="endnote reference" w:semiHidden="1" w:unhideWhenUsed="1"/>
+    <w:lsdException w:name="endnote text" w:semiHidden="1" w:unhideWhenUsed="1"/>
+    <w:lsdException w:name="table of authorities" w:semiHidden="1" w:unhideWhenUsed="1"/>
+    <w:lsdException w:name="macro" w:semiHidden="1" w:unhideWhenUsed="1"/>
+    <w:lsdException w:name="toa heading" w:semiHidden="1" w:unhideWhenUsed="1"/>
+    <w:lsdException w:name="List" w:semiHidden="1" w:unhideWhenUsed="1"/>
+    <w:lsdException w:name="List Bullet" w:semiHidden="1" w:unhideWhenUsed="1"/>
+    <w:lsdException w:name="List Number" w:semiHidden="1" w:unhideWhenUsed="1"/>
+    <w:lsdException w:name="List 2" w:semiHidden="1" w:unhideWhenUsed="1"/>
+    <w:lsdException w:name="List 3" w:semiHidden="1" w:unhideWhenUsed="1"/>
+    <w:lsdException w:name="List 4" w:semiHidden="1" w:unhideWhenUsed="1"/>
+    <w:lsdException w:name="List 5" w:semiHidden="1" w:unhideWhenUsed="1"/>
+    <w:lsdException w:name="List Bullet 2" w:semiHidden="1" w:unhideWhenUsed="1"/>
+    <w:lsdException w:name="List Bullet 3" w:semiHidden="1" w:unhideWhenUsed="1"/>
+    <w:lsdException w:name="List Bullet 4" w:semiHidden="1" w:unhideWhenUsed="1"/>
+    <w:lsdException w:name="List Bullet 5" w:semiHidden="1" w:unhideWhenUsed="1"/>
+    <w:lsdException w:name="List Number 2" w:semiHidden="1" w:unhideWhenUsed="1"/>
+    <w:lsdException w:name="List Number 3" w:semiHidden="1" w:unhideWhenUsed="1"/>
+    <w:lsdException w:name="List Number 4" w:semiHidden="1" w:unhideWhenUsed="1"/>
+    <w:lsdException w:name="List Number 5" w:semiHidden="1" w:unhideWhenUsed="1"/>
+    <w:lsdException w:name="Title" w:uiPriority="10" w:qFormat="1"/>
+    <w:lsdException w:name="Closing" w:semiHidden="1" w:unhideWhenUsed="1"/>
+    <w:lsdException w:name="Signature" w:semiHidden="1" w:unhideWhenUsed="1"/>
+    <w:lsdException w:name="Default Paragraph Font" w:semiHidden="1" w:uiPriority="1" w:unhideWhenUsed="1"/>
+    <w:lsdException w:name="Body Text" w:semiHidden="1" w:unhideWhenUsed="1"/>
+    <w:lsdException w:name="Body Text Indent" w:semiHidden="1" w:unhideWhenUsed="1"/>
+    <w:lsdException w:name="List Continue" w:semiHidden="1" w:unhideWhenUsed="1"/>
+    <w:lsdException w:name="List Continue 2" w:semiHidden="1" w:unhideWhenUsed="1"/>
+    <w:lsdException w:name="List Continue 3" w:semiHidden="1" w:unhideWhenUsed="1"/>
+    <w:lsdException w:name="List Continue 4" w:semiHidden="1" w:unhideWhenUsed="1"/>
+    <w:lsdException w:name="List Continue 5" w:semiHidden="1" w:unhideWhenUsed="1"/>
+    <w:lsdException w:name="Message Header" w:semiHidden="1" w:unhideWhenUsed="1"/>
+    <w:lsdException w:name="Subtitle" w:uiPriority="11" w:qFormat="1"/>
+    <w:lsdException w:name="Salutation" w:semiHidden="1" w:unhideWhenUsed="1"/>
+    <w:lsdException w:name="Date" w:semiHidden="1" w:unhideWhenUsed="1"/>
+    <w:lsdException w:name="Body Text First Indent" w:semiHidden="1" w:unhideWhenUsed="1"/>
+    <w:lsdException w:name="Body Text First Indent 2" w:semiHidden="1" w:unhideWhenUsed="1"/>
+    <w:lsdException w:name="Note Heading" w:semiHidden="1" w:unhideWhenUsed="1"/>
+    <w:lsdException w:name="Body Text 2" w:semiHidden="1" w:unhideWhenUsed="1"/>
+    <w:lsdException w:name="Body Text 3" w:semiHidden="1" w:unhideWhenUsed="1"/>
+    <w:lsdException w:name="Body Text Indent 2" w:semiHidden="1" w:unhideWhenUsed="1"/>
+    <w:lsdException w:name="Body Text Indent 3" w:semiHidden="1" w:unhideWhenUsed="1"/>
+    <w:lsdException w:name="Block Text" w:semiHidden="1" w:unhideWhenUsed="1"/>
+    <w:lsdException w:name="Hyperlink" w:semiHidden="1" w:unhideWhenUsed="1"/>
+    <w:lsdException w:name="FollowedHyperlink" w:semiHidden="1" w:unhideWhenUsed="1"/>
+    <w:lsdException w:name="Strong" w:uiPriority="22" w:qFormat="1"/>
+    <w:lsdException w:name="Emphasis" w:uiPriority="20" w:qFormat="1"/>
+    <w:lsdException w:name="Document Map" w:semiHidden="1" w:unhideWhenUsed="1"/>
+    <w:lsdException w:name="Plain Text" w:semiHidden="1" w:unhideWhenUsed="1"/>
+    <w:lsdException w:name="E-mail Signature" w:semiHidden="1" w:unhideWhenUsed="1"/>
+    <w:lsdException w:name="HTML Top of Form" w:semiHidden="1" w:unhideWhenUsed="1"/>
+    <w:lsdException w:name="HTML Bottom of Form" w:semiHidden="1" w:unhideWhenUsed="1"/>
+    <w:lsdException w:name="Normal (Web)" w:semiHidden="1" w:unhideWhenUsed="1"/>
+    <w:lsdException w:name="HTML Acronym" w:semiHidden="1" w:unhideWhenUsed="1"/>
+    <w:lsdException w:name="HTML Address" w:semiHidden="1" w:unhideWhenUsed="1"/>
+    <w:lsdException w:name="HTML Cite" w:semiHidden="1" w:unhideWhenUsed="1"/>
+    <w:lsdException w:name="HTML Code" w:semiHidden="1" w:unhideWhenUsed="1"/>
+    <w:lsdException w:name="HTML Definition" w:semiHidden="1" w:unhideWhenUsed="1"/>
+    <w:lsdException w:name="HTML Keyboard" w:semiHidden="1" w:unhideWhenUsed="1"/>
+    <w:lsdException w:name="HTML Preformatted" w:semiHidden="1" w:unhideWhenUsed="1"/>
+    <w:lsdException w:name="HTML Sample" w:semiHidden="1" w:unhideWhenUsed="1"/>
+    <w:lsdException w:name="HTML Typewriter" w:semiHidden="1" w:unhideWhenUsed="1"/>
+    <w:lsdException w:name="HTML Variable" w:semiHidden="1" w:unhideWhenUsed="1"/>
+    <w:lsdException w:name="Normal Table" w:semiHidden="1" w:unhideWhenUsed="1"/>
+    <w:lsdException w:name="annotation subject" w:semiHidden="1" w:unhideWhenUsed="1"/>
+    <w:lsdException w:name="No List" w:semiHidden="1" w:unhideWhenUsed="1"/>
+    <w:lsdException w:name="Outline List 1" w:semiHidden="1" w:unhideWhenUsed="1"/>
+    <w:lsdException w:name="Outline List 2" w:semiHidden="1" w:unhideWhenUsed="1"/>
+    <w:lsdException w:name="Outline List 3" w:semiHidden="1" w:unhideWhenUsed="1"/>
+    <w:lsdException w:name="Table Simple 1" w:semiHidden="1" w:unhideWhenUsed="1"/>
+    <w:lsdException w:name="Table Simple 2" w:semiHidden="1" w:unhideWhenUsed="1"/>
+    <w:lsdException w:name="Table Simple 3" w:semiHidden="1" w:unhideWhenUsed="1"/>
+    <w:lsdException w:name="Table Classic 1" w:semiHidden="1" w:unhideWhenUsed="1"/>
+    <w:lsdException w:name="Table Classic 2" w:semiHidden="1" w:unhideWhenUsed="1"/>
+    <w:lsdException w:name="Table Classic 3" w:semiHidden="1" w:unhideWhenUsed="1"/>
+    <w:lsdException w:name="Table Classic 4" w:semiHidden="1" w:unhideWhenUsed="1"/>
+    <w:lsdException w:name="Table Colorful 1" w:semiHidden="1" w:unhideWhenUsed="1"/>
+    <w:lsdException w:name="Table Colorful 2" w:semiHidden="1" w:unhideWhenUsed="1"/>
+    <w:lsdException w:name="Table Colorful 3" w:semiHidden="1" w:unhideWhenUsed="1"/>
+    <w:lsdException w:name="Table Columns 1" w:semiHidden="1" w:unhideWhenUsed="1"/>
+    <w:lsdException w:name="Table Columns 2" w:semiHidden="1" w:unhideWhenUsed="1"/>
+    <w:lsdException w:name="Table Columns 3" w:semiHidden="1" w:unhideWhenUsed="1"/>
+    <w:lsdException w:name="Table Columns 4" w:semiHidden="1" w:unhideWhenUsed="1"/>
+    <w:lsdException w:name="Table Columns 5" w:semiHidden="1" w:unhideWhenUsed="1"/>
+    <w:lsdException w:name="Table Grid 1" w:semiHidden="1" w:unhideWhenUsed="1"/>
+    <w:lsdException w:name="Table Grid 2" w:semiHidden="1" w:unhideWhenUsed="1"/>
+    <w:lsdException w:name="Table Grid 3" w:semiHidden="1" w:unhideWhenUsed="1"/>
+    <w:lsdException w:name="Table Grid 4" w:semiHidden="1" w:unhideWhenUsed="1"/>
+    <w:lsdException w:name="Table Grid 5" w:semiHidden="1" w:unhideWhenUsed="1"/>
+    <w:lsdException w:name="Table Grid 6" w:semiHidden="1" w:unhideWhenUsed="1"/>
+    <w:lsdException w:name="Table Grid 7" w:semiHidden="1" w:unhideWhenUsed="1"/>
+    <w:lsdException w:name="Table Grid 8" w:semiHidden="1" w:unhideWhenUsed="1"/>
+    <w:lsdException w:name="Table List 1" w:semiHidden="1" w:unhideWhenUsed="1"/>
+    <w:lsdException w:name="Table List 2" w:semiHidden="1" w:unhideWhenUsed="1"/>
+    <w:lsdException w:name="Table List 3" w:semiHidden="1" w:unhideWhenUsed="1"/>
+    <w:lsdException w:name="Table List 4" w:semiHidden="1" w:unhideWhenUsed="1"/>
+    <w:lsdException w:name="Table List 5" w:semiHidden="1" w:unhideWhenUsed="1"/>
+    <w:lsdException w:name="Table List 6" w:semiHidden="1" w:unhideWhenUsed="1"/>
+    <w:lsdException w:name="Table List 7" w:semiHidden="1" w:unhideWhenUsed="1"/>
+    <w:lsdException w:name="Table List 8" w:semiHidden="1" w:unhideWhenUsed="1"/>
+    <w:lsdException w:name="Table 3D effects 1" w:semiHidden="1" w:unhideWhenUsed="1"/>
+    <w:lsdException w:name="Table 3D effects 2" w:semiHidden="1" w:unhideWhenUsed="1"/>
+    <w:lsdException w:name="Table 3D effects 3" w:semiHidden="1" w:unhideWhenUsed="1"/>
+    <w:lsdException w:name="Table Contemporary" w:semiHidden="1" w:unhideWhenUsed="1"/>
+    <w:lsdException w:name="Table Elegant" w:semiHidden="1" w:unhideWhenUsed="1"/>
+    <w:lsdException w:name="Table Professional" w:semiHidden="1" w:unhideWhenUsed="1"/>
+    <w:lsdException w:name="Table Subtle 1" w:semiHidden="1" w:unhideWhenUsed="1"/>
+    <w:lsdException w:name="Table Subtle 2" w:semiHidden="1" w:unhideWhenUsed="1"/>
+    <w:lsdException w:name="Table Web 1" w:semiHidden="1" w:unhideWhenUsed="1"/>
+    <w:lsdException w:name="Table Web 2" w:semiHidden="1" w:unhideWhenUsed="1"/>
+    <w:lsdException w:name="Table Web 3" w:semiHidden="1" w:unhideWhenUsed="1"/>
+    <w:lsdException w:name="Balloon Text" w:semiHidden="1" w:unhideWhenUsed="1"/>
+    <w:lsdException w:name="Table Grid" w:semiHidden="1" w:uiPriority="59" w:unhideWhenUsed="1"/>
+    <w:lsdException w:name="Table Theme" w:semiHidden="1" w:unhideWhenUsed="1"/>
+    <w:lsdException w:name="Placeholder Text" w:semiHidden="1"/>
+    <w:lsdException w:name="No Spacing" w:uiPriority="1" w:qFormat="1"/>
+    <w:lsdException w:name="Light Shading" w:uiPriority="60"/>
+    <w:lsdException w:name="Light List" w:uiPriority="61"/>
+    <w:lsdException w:name="Light Grid" w:uiPriority="62"/>
+    <w:lsdException w:name="Medium Shading 1" w:uiPriority="63"/>
+    <w:lsdException w:name="Medium Shading 2" w:uiPriority="64"/>
+    <w:lsdException w:name="Medium List 1" w:uiPriority="65"/>
+    <w:lsdException w:name="Medium List 2" w:uiPriority="66"/>
+    <w:lsdException w:name="Medium Grid 1" w:uiPriority="67"/>
+    <w:lsdException w:name="Medium Grid 2" w:uiPriority="68"/>
+    <w:lsdException w:name="Medium Grid 3" w:uiPriority="69"/>
+    <w:lsdException w:name="Dark List" w:uiPriority="70"/>
+    <w:lsdException w:name="Colorful Shading" w:uiPriority="71"/>
+    <w:lsdException w:name="Colorful List" w:uiPriority="72"/>
+    <w:lsdException w:name="Colorful Grid" w:uiPriority="73"/>
+    <w:lsdException w:name="Light Shading Accent 1" w:uiPriority="60"/>
+    <w:lsdException w:name="Light List Accent 1" w:uiPriority="61"/>
+    <w:lsdException w:name="Light Grid Accent 1" w:uiPriority="62"/>
+    <w:lsdException w:name="Medium Shading 1 Accent 1" w:uiPriority="63"/>
+    <w:lsdException w:name="Medium Shading 2 Accent 1" w:uiPriority="64"/>
+    <w:lsdException w:name="Medium List 1 Accent 1" w:uiPriority="65"/>
+    <w:lsdException w:name="Revision" w:semiHidden="1"/>
+    <w:lsdException w:name="List Paragraph" w:uiPriority="34" w:qFormat="1"/>
+    <w:lsdException w:name="Quote" w:uiPriority="29" w:qFormat="1"/>
+    <w:lsdException w:name="Intense Quote" w:uiPriority="30" w:qFormat="1"/>
+    <w:lsdException w:name="Medium List 2 Accent 1" w:uiPriority="66"/>
+    <w:lsdException w:name="Medium Grid 1 Accent 1" w:uiPriority="67"/>
+    <w:lsdException w:name="Medium Grid 2 Accent 1" w:uiPriority="68"/>
+    <w:lsdException w:name="Medium Grid 3 Accent 1" w:uiPriority="69"/>
+    <w:lsdException w:name="Dark List Accent 1" w:uiPriority="70"/>
+    <w:lsdException w:name="Colorful Shading Accent 1" w:uiPriority="71"/>
+    <w:lsdException w:name="Colorful List Accent 1" w:uiPriority="72"/>
+    <w:lsdException w:name="Colorful Grid Accent 1" w:uiPriority="73"/>
+    <w:lsdException w:name="Light Shading Accent 2" w:uiPriority="60"/>
+    <w:lsdException w:name="Light List Accent 2" w:uiPriority="61"/>
+    <w:lsdException w:name="Light Grid Accent 2" w:uiPriority="62"/>
+    <w:lsdException w:name="Medium Shading 1 Accent 2" w:uiPriority="63"/>
+    <w:lsdException w:name="Medium Shading 2 Accent 2" w:uiPriority="64"/>
+    <w:lsdException w:name="Medium List 1 Accent 2" w:uiPriority="65"/>
+    <w:lsdException w:name="Medium List 2 Accent 2" w:uiPriority="66"/>
+    <w:lsdException w:name="Medium Grid 1 Accent 2" w:uiPriority="67"/>
+    <w:lsdException w:name="Medium Grid 2 Accent 2" w:uiPriority="68"/>
+    <w:lsdException w:name="Medium Grid 3 Accent 2" w:uiPriority="69"/>
+    <w:lsdException w:name="Dark List Accent 2" w:uiPriority="70"/>
+    <w:lsdException w:name="Colorful Shading Accent 2" w:uiPriority="71"/>
+    <w:lsdException w:name="Colorful List Accent 2" w:uiPriority="72"/>
+    <w:lsdException w:name="Colorful Grid Accent 2" w:uiPriority="73"/>
+    <w:lsdException w:name="Light Shading Accent 3" w:uiPriority="60"/>
+    <w:lsdException w:name="Light List Accent 3" w:uiPriority="61"/>
+    <w:lsdException w:name="Light Grid Accent 3" w:uiPriority="62"/>
+    <w:lsdException w:name="Medium Shading 1 Accent 3" w:uiPriority="63"/>
+    <w:lsdException w:name="Medium Shading 2 Accent 3" w:uiPriority="64"/>
+    <w:lsdException w:name="Medium List 1 Accent 3" w:uiPriority="65"/>
+    <w:lsdException w:name="Medium List 2 Accent 3" w:uiPriority="66"/>
+    <w:lsdException w:name="Medium Grid 1 Accent 3" w:uiPriority="67"/>
+    <w:lsdException w:name="Medium Grid 2 Accent 3" w:uiPriority="68"/>
+    <w:lsdException w:name="Medium Grid 3 Accent 3" w:uiPriority="69"/>
+    <w:lsdException w:name="Dark List Accent 3" w:uiPriority="70"/>
+    <w:lsdException w:name="Colorful Shading Accent 3" w:uiPriority="71"/>
+    <w:lsdException w:name="Colorful List Accent 3" w:uiPriority="72"/>
+    <w:lsdException w:name="Colorful Grid Accent 3" w:uiPriority="73"/>
+    <w:lsdException w:name="Light Shading Accent 4" w:uiPriority="60"/>
+    <w:lsdException w:name="Light List Accent 4" w:uiPriority="61"/>
+    <w:lsdException w:name="Light Grid Accent 4" w:uiPriority="62"/>
+    <w:lsdException w:name="Medium Shading 1 Accent 4" w:uiPriority="63"/>
+    <w:lsdException w:name="Medium Shading 2 Accent 4" w:uiPriority="64"/>
+    <w:lsdException w:name="Medium List 1 Accent 4" w:uiPriority="65"/>
+    <w:lsdException w:name="Medium List 2 Accent 4" w:uiPriority="66"/>
+    <w:lsdException w:name="Medium Grid 1 Accent 4" w:uiPriority="67"/>
+    <w:lsdException w:name="Medium Grid 2 Accent 4" w:uiPriority="68"/>
+    <w:lsdException w:name="Medium Grid 3 Accent 4" w:uiPriority="69"/>
+    <w:lsdException w:name="Dark List Accent 4" w:uiPriority="70"/>
+    <w:lsdException w:name="Colorful Shading Accent 4" w:uiPriority="71"/>
+    <w:lsdException w:name="Colorful List Accent 4" w:uiPriority="72"/>
+    <w:lsdException w:name="Colorful Grid Accent 4" w:uiPriority="73"/>
+    <w:lsdException w:name="Light Shading Accent 5" w:uiPriority="60"/>
+    <w:lsdException w:name="Light List Accent 5" w:uiPriority="61"/>
+    <w:lsdException w:name="Light Grid Accent 5" w:uiPriority="62"/>
+    <w:lsdException w:name="Medium Shading 1 Accent 5" w:uiPriority="63"/>
+    <w:lsdException w:name="Medium Shading 2 Accent 5" w:uiPriority="64"/>
+    <w:lsdException w:name="Medium List 1 Accent 5" w:uiPriority="65"/>
+    <w:lsdException w:name="Medium List 2 Accent 5" w:uiPriority="66"/>
+    <w:lsdException w:name="Medium Grid 1 Accent 5" w:uiPriority="67"/>
+    <w:lsdException w:name="Medium Grid 2 Accent 5" w:uiPriority="68"/>
+    <w:lsdException w:name="Medium Grid 3 Accent 5" w:uiPriority="69"/>
+    <w:lsdException w:name="Dark List Accent 5" w:uiPriority="70"/>
+    <w:lsdException w:name="Colorful Shading Accent 5" w:uiPriority="71"/>
+    <w:lsdException w:name="Colorful List Accent 5" w:uiPriority="72"/>
+    <w:lsdException w:name="Colorful Grid Accent 5" w:uiPriority="73"/>
+    <w:lsdException w:name="Light Shading Accent 6" w:uiPriority="60"/>
+    <w:lsdException w:name="Light List Accent 6" w:uiPriority="61"/>
+    <w:lsdException w:name="Light Grid Accent 6" w:uiPriority="62"/>
+    <w:lsdException w:name="Medium Shading 1 Accent 6" w:uiPriority="63"/>
+    <w:lsdException w:name="Medium Shading 2 Accent 6" w:uiPriority="64"/>
+    <w:lsdException w:name="Medium List 1 Accent 6" w:uiPriority="65"/>
+    <w:lsdException w:name="Medium List 2 Accent 6" w:uiPriority="66"/>
+    <w:lsdException w:name="Medium Grid 1 Accent 6" w:uiPriority="67"/>
+    <w:lsdException w:name="Medium Grid 2 Accent 6" w:uiPriority="68"/>
+    <w:lsdException w:name="Medium Grid 3 Accent 6" w:uiPriority="69"/>
+    <w:lsdException w:name="Dark List Accent 6" w:uiPriority="70"/>
+    <w:lsdException w:name="Colorful Shading Accent 6" w:uiPriority="71"/>
+    <w:lsdException w:name="Colorful List Accent 6" w:uiPriority="72"/>
+    <w:lsdException w:name="Colorful Grid Accent 6" w:uiPriority="73"/>
+    <w:lsdException w:name="Subtle Emphasis" w:uiPriority="19" w:qFormat="1"/>
+    <w:lsdException w:name="Intense Emphasis" w:uiPriority="21" w:qFormat="1"/>
+    <w:lsdException w:name="Subtle Reference" w:uiPriority="31" w:qFormat="1"/>
+    <w:lsdException w:name="Intense Reference" w:uiPriority="32" w:qFormat="1"/>
+    <w:lsdException w:name="Book Title" w:uiPriority="33" w:qFormat="1"/>
+    <w:lsdException w:name="Bibliography" w:semiHidden="1" w:uiPriority="37" w:unhideWhenUsed="1"/>
+    <w:lsdException w:name="TOC Heading" w:semiHidden="1" w:uiPriority="39" w:unhideWhenUsed="1" w:qFormat="1"/>
+    <w:lsdException w:name="Plain Table 1" w:uiPriority="41"/>
+    <w:lsdException w:name="Plain Table 2" w:uiPriority="42"/>
+    <w:lsdException w:name="Plain Table 3" w:uiPriority="43"/>
+    <w:lsdException w:name="Plain Table 4" w:uiPriority="44"/>
+    <w:lsdException w:name="Plain Table 5" w:uiPriority="45"/>
+    <w:lsdException w:name="Grid Table Light" w:uiPriority="40"/>
+    <w:lsdException w:name="Grid Table 1 Light" w:uiPriority="46"/>
+    <w:lsdException w:name="Grid Table 2" w:uiPriority="47"/>
+    <w:lsdException w:name="Grid Table 3" w:uiPriority="48"/>
+    <w:lsdException w:name="Grid Table 4" w:uiPriority="49"/>
+    <w:lsdException w:name="Grid Table 5 Dark" w:uiPriority="50"/>
+    <w:lsdException w:name="Grid Table 6 Colorful" w:uiPriority="51"/>
+    <w:lsdException w:name="Grid Table 7 Colorful" w:uiPriority="52"/>
+    <w:lsdException w:name="Grid Table 1 Light Accent 1" w:uiPriority="46"/>
+    <w:lsdException w:name="Grid Table 2 Accent 1" w:uiPriority="47"/>
+    <w:lsdException w:name="Grid Table 3 Accent 1" w:uiPriority="48"/>
+    <w:lsdException w:name="Grid Table 4 Accent 1" w:uiPriority="49"/>
+    <w:lsdException w:name="Grid Table 5 Dark Accent 1" w:uiPriority="50"/>
+    <w:lsdException w:name="Grid Table 6 Colorful Accent 1" w:uiPriority="51"/>
+    <w:lsdException w:name="Grid Table 7 Colorful Accent 1" w:uiPriority="52"/>
+    <w:lsdException w:name="Grid Table 1 Light Accent 2" w:uiPriority="46"/>
+    <w:lsdException w:name="Grid Table 2 Accent 2" w:uiPriority="47"/>
+    <w:lsdException w:name="Grid Table 3 Accent 2" w:uiPriority="48"/>
+    <w:lsdException w:name="Grid Table 4 Accent 2" w:uiPriority="49"/>
+    <w:lsdException w:name="Grid Table 5 Dark Accent 2" w:uiPriority="50"/>
+    <w:lsdException w:name="Grid Table 6 Colorful Accent 2" w:uiPriority="51"/>
+    <w:lsdException w:name="Grid Table 7 Colorful Accent 2" w:uiPriority="52"/>
+    <w:lsdException w:name="Grid Table 1 Light Accent 3" w:uiPriority="46"/>
+    <w:lsdException w:name="Grid Table 2 Accent 3" w:uiPriority="47"/>
+    <w:lsdException w:name="Grid Table 3 Accent 3" w:uiPriority="48"/>
+    <w:lsdException w:name="Grid Table 4 Accent 3" w:uiPriority="49"/>
+    <w:lsdException w:name="Grid Table 5 Dark Accent 3" w:uiPriority="50"/>
+    <w:lsdException w:name="Grid Table 6 Colorful Accent 3" w:uiPriority="51"/>
+    <w:lsdException w:name="Grid Table 7 Colorful Accent 3" w:uiPriority="52"/>
+    <w:lsdException w:name="Grid Table 1 Light Accent 4" w:uiPriority="46"/>
+    <w:lsdException w:name="Grid Table 2 Accent 4" w:uiPriority="47"/>
+    <w:lsdException w:name="Grid Table 3 Accent 4" w:uiPriority="48"/>
+    <w:lsdException w:name="Grid Table 4 Accent 4" w:uiPriority="49"/>
+    <w:lsdException w:name="Grid Table 5 Dark Accent 4" w:uiPriority="50"/>
+    <w:lsdException w:name="Grid Table 6 Colorful Accent 4" w:uiPriority="51"/>
+    <w:lsdException w:name="Grid Table 7 Colorful Accent 4" w:uiPriority="52"/>
+    <w:lsdException w:name="Grid Table 1 Light Accent 5" w:uiPriority="46"/>
+    <w:lsdException w:name="Grid Table 2 Accent 5" w:uiPriority="47"/>
+    <w:lsdException w:name="Grid Table 3 Accent 5" w:uiPriority="48"/>
+    <w:lsdException w:name="Grid Table 4 Accent 5" w:uiPriority="49"/>
+    <w:lsdException w:name="Grid Table 5 Dark Accent 5" w:uiPriority="50"/>
+    <w:lsdException w:name="Grid Table 6 Colorful Accent 5" w:uiPriority="51"/>
+    <w:lsdException w:name="Grid Table 7 Colorful Accent 5" w:uiPriority="52"/>
+    <w:lsdException w:name="Grid Table 1 Light Accent 6" w:uiPriority="46"/>
+    <w:lsdException w:name="Grid Table 2 Accent 6" w:uiPriority="47"/>
+    <w:lsdException w:name="Grid Table 3 Accent 6" w:uiPriority="48"/>
+    <w:lsdException w:name="Grid Table 4 Accent 6" w:uiPriority="49"/>
+    <w:lsdException w:name="Grid Table 5 Dark Accent 6" w:uiPriority="50"/>
+    <w:lsdException w:name="Grid Table 6 Colorful Accent 6" w:uiPriority="51"/>
+    <w:lsdException w:name="Grid Table 7 Colorful Accent 6" w:uiPriority="52"/>
+    <w:lsdException w:name="List Table 1 Light" w:uiPriority="46"/>
+    <w:lsdException w:name="List Table 2" w:uiPriority="47"/>
+    <w:lsdException w:name="List Table 3" w:uiPriority="48"/>
+    <w:lsdException w:name="List Table 4" w:uiPriority="49"/>
+    <w:lsdException w:name="List Table 5 Dark" w:uiPriority="50"/>
+    <w:lsdException w:name="List Table 6 Colorful" w:uiPriority="51"/>
+    <w:lsdException w:name="List Table 7 Colorful" w:uiPriority="52"/>
+    <w:lsdException w:name="List Table 1 Light Accent 1" w:uiPriority="46"/>
+    <w:lsdException w:name="List Table 2 Accent 1" w:uiPriority="47"/>
+    <w:lsdException w:name="List Table 3 Accent 1" w:uiPriority="48"/>
+    <w:lsdException w:name="List Table 4 Accent 1" w:uiPriority="49"/>
+    <w:lsdException w:name="List Table 5 Dark Accent 1" w:uiPriority="50"/>
+    <w:lsdException w:name="List Table 6 Colorful Accent 1" w:uiPriority="51"/>
+    <w:lsdException w:name="List Table 7 Colorful Accent 1" w:uiPriority="52"/>
+    <w:lsdException w:name="List Table 1 Light Accent 2" w:uiPriority="46"/>
+    <w:lsdException w:name="List Table 2 Accent 2" w:uiPriority="47"/>
+    <w:lsdException w:name="List Table 3 Accent 2" w:uiPriority="48"/>
+    <w:lsdException w:name="List Table 4 Accent 2" w:uiPriority="49"/>
+    <w:lsdException w:name="List Table 5 Dark Accent 2" w:uiPriority="50"/>
+    <w:lsdException w:name="List Table 6 Colorful Accent 2" w:uiPriority="51"/>
+    <w:lsdException w:name="List Table 7 Colorful Accent 2" w:uiPriority="52"/>
+    <w:lsdException w:name="List Table 1 Light Accent 3" w:uiPriority="46"/>
+    <w:lsdException w:name="List Table 2 Accent 3" w:uiPriority="47"/>
+    <w:lsdException w:name="List Table 3 Accent 3" w:uiPriority="48"/>
+    <w:lsdException w:name="List Table 4 Accent 3" w:uiPriority="49"/>
+    <w:lsdException w:name="List Table 5 Dark Accent 3" w:uiPriority="50"/>
+    <w:lsdException w:name="List Table 6 Colorful Accent 3" w:uiPriority="51"/>
+    <w:lsdException w:name="List Table 7 Colorful Accent 3" w:uiPriority="52"/>
+    <w:lsdException w:name="List Table 1 Light Accent 4" w:uiPriority="46"/>
+    <w:lsdException w:name="List Table 2 Accent 4" w:uiPriority="47"/>
+    <w:lsdException w:name="List Table 3 Accent 4" w:uiPriority="48"/>
+    <w:lsdException w:name="List Table 4 Accent 4" w:uiPriority="49"/>
+    <w:lsdException w:name="List Table 5 Dark Accent 4" w:uiPriority="50"/>
+    <w:lsdException w:name="List Table 6 Colorful Accent 4" w:uiPriority="51"/>
+    <w:lsdException w:name="List Table 7 Colorful Accent 4" w:uiPriority="52"/>
+    <w:lsdException w:name="List Table 1 Light Accent 5" w:uiPriority="46"/>
+    <w:lsdException w:name="List Table 2 Accent 5" w:uiPriority="47"/>
+    <w:lsdException w:name="List Table 3 Accent 5" w:uiPriority="48"/>
+    <w:lsdException w:name="List Table 4 Accent 5" w:uiPriority="49"/>
+    <w:lsdException w:name="List Table 5 Dark Accent 5" w:uiPriority="50"/>
+    <w:lsdException w:name="List Table 6 Colorful Accent 5" w:uiPriority="51"/>
+    <w:lsdException w:name="List Table 7 Colorful Accent 5" w:uiPriority="52"/>
+    <w:lsdException w:name="List Table 1 Light Accent 6" w:uiPriority="46"/>
+    <w:lsdException w:name="List Table 2 Accent 6" w:uiPriority="47"/>
+    <w:lsdException w:name="List Table 3 Accent 6" w:uiPriority="48"/>
+    <w:lsdException w:name="List Table 4 Accent 6" w:uiPriority="49"/>
+    <w:lsdException w:name="List Table 5 Dark Accent 6" w:uiPriority="50"/>
+    <w:lsdException w:name="List Table 6 Colorful Accent 6" w:uiPriority="51"/>
+    <w:lsdException w:name="List Table 7 Colorful Accent 6" w:uiPriority="52"/>
+    <w:lsdException w:name="Mention" w:semiHidden="1" w:unhideWhenUsed="1"/>
+    <w:lsdException w:name="Smart Hyperlink" w:semiHidden="1" w:unhideWhenUsed="1"/>
+    <w:lsdException w:name="Hashtag" w:semiHidden="1" w:unhideWhenUsed="1"/>
+    <w:lsdException w:name="Unresolved Mention" w:semiHidden="1" w:unhideWhenUsed="1"/>
+    <w:lsdException w:name="Smart Link" w:semiHidden="1" w:unhideWhenUsed="1"/>
   </w:latentStyles>
   <w:style w:type="paragraph" w:default="1" w:styleId="Standard">
     <w:name w:val="Normal"/>

</xml_diff>

<commit_message>
Added lastenheft und anforderungsliste
</commit_message>
<xml_diff>
--- a/Praktikum Produktionstechnik - Lastenheft.docx
+++ b/Praktikum Produktionstechnik - Lastenheft.docx
@@ -211,124 +211,174 @@
         </w:rPr>
         <w:t>Studenten:</w:t>
       </w:r>
+      <w:r>
+        <w:rPr>
+          <w:sz w:val="32"/>
+        </w:rPr>
+        <w:br/>
+      </w:r>
+      <w:proofErr w:type="spellStart"/>
+      <w:r>
+        <w:rPr>
+          <w:sz w:val="32"/>
+        </w:rPr>
+        <w:t>Evertz</w:t>
+      </w:r>
+      <w:proofErr w:type="spellEnd"/>
+      <w:r>
+        <w:rPr>
+          <w:sz w:val="32"/>
+        </w:rPr>
+        <w:t>, Johannes</w:t>
+      </w:r>
+      <w:r>
+        <w:rPr>
+          <w:sz w:val="32"/>
+        </w:rPr>
+        <w:br/>
+      </w:r>
+      <w:proofErr w:type="spellStart"/>
+      <w:r>
+        <w:rPr>
+          <w:sz w:val="32"/>
+        </w:rPr>
+        <w:t>Khodabakhsh</w:t>
+      </w:r>
+      <w:proofErr w:type="spellEnd"/>
+      <w:r>
+        <w:rPr>
+          <w:sz w:val="32"/>
+        </w:rPr>
+        <w:t>, Marcel</w:t>
+      </w:r>
+      <w:r>
+        <w:rPr>
+          <w:sz w:val="32"/>
+        </w:rPr>
+        <w:br/>
+      </w:r>
+      <w:proofErr w:type="spellStart"/>
+      <w:r>
+        <w:rPr>
+          <w:sz w:val="32"/>
+        </w:rPr>
+        <w:t>Paprotta</w:t>
+      </w:r>
+      <w:proofErr w:type="spellEnd"/>
+      <w:r>
+        <w:rPr>
+          <w:sz w:val="32"/>
+        </w:rPr>
+        <w:t>, Niklas</w:t>
+      </w:r>
+      <w:r>
+        <w:rPr>
+          <w:sz w:val="32"/>
+        </w:rPr>
+        <w:br/>
+        <w:t>Wilfert, Jonas</w:t>
+      </w:r>
+      <w:r>
+        <w:rPr>
+          <w:sz w:val="28"/>
+        </w:rPr>
+        <w:br/>
+      </w:r>
+      <w:r>
+        <w:rPr>
+          <w:sz w:val="28"/>
+        </w:rPr>
+        <w:br/>
+      </w:r>
+    </w:p>
+    <w:p>
+      <w:r>
+        <w:rPr>
+          <w:b/>
+          <w:sz w:val="32"/>
+        </w:rPr>
+        <w:t>Abgabedatum:</w:t>
+      </w:r>
+      <w:r>
+        <w:rPr>
+          <w:sz w:val="32"/>
+        </w:rPr>
+        <w:br/>
+        <w:t>12.05.2019</w:t>
+      </w:r>
+      <w:r>
+        <w:rPr>
+          <w:sz w:val="24"/>
+        </w:rPr>
+        <w:br/>
+      </w:r>
+    </w:p>
+    <w:p/>
+    <w:p/>
+    <w:p>
+      <w:pPr>
+        <w:pStyle w:val="berschrift2"/>
+      </w:pPr>
+      <w:r>
+        <w:lastRenderedPageBreak/>
+        <w:t>Fahren (F)</w:t>
+      </w:r>
+    </w:p>
+    <w:p>
+      <w:r>
+        <w:t>Das finale Fahrzeug muss in der Lage sein, von Startpunkt 1 zu einem definierten Endpunkt 2 fahren zu können. Die Art und Weise der Fortbewegung steht dabei nicht im Mittelpunkt, lediglich die fehlerfreie Funktionalität muss gegeben sein.</w:t>
+      </w:r>
+    </w:p>
+    <w:p>
+      <w:pPr>
+        <w:rPr>
+          <w:sz w:val="16"/>
+          <w:szCs w:val="16"/>
+        </w:rPr>
+      </w:pPr>
+    </w:p>
+    <w:p>
+      <w:pPr>
+        <w:pStyle w:val="berschrift2"/>
+        <w:rPr>
+          <w:rFonts w:eastAsia="Times New Roman"/>
+          <w:lang w:eastAsia="de-DE"/>
+        </w:rPr>
+      </w:pPr>
+      <w:r>
+        <w:rPr>
+          <w:rFonts w:eastAsia="Times New Roman"/>
+          <w:lang w:eastAsia="de-DE"/>
+        </w:rPr>
+        <w:t>Lenken können (F)</w:t>
+      </w:r>
+    </w:p>
+    <w:p>
+      <w:r>
+        <w:t>Da</w:t>
+      </w:r>
+      <w:r>
+        <w:t xml:space="preserve"> </w:t>
+      </w:r>
       <w:bookmarkStart w:id="0" w:name="_GoBack"/>
       <w:bookmarkEnd w:id="0"/>
       <w:r>
-        <w:rPr>
-          <w:sz w:val="32"/>
-        </w:rPr>
-        <w:br/>
-        <w:t>Evertz, Johannes</w:t>
-      </w:r>
-      <w:r>
-        <w:rPr>
-          <w:sz w:val="32"/>
-        </w:rPr>
-        <w:br/>
-      </w:r>
-      <w:proofErr w:type="spellStart"/>
-      <w:r>
-        <w:rPr>
-          <w:sz w:val="32"/>
-        </w:rPr>
-        <w:t>Khodabakhsh</w:t>
-      </w:r>
-      <w:proofErr w:type="spellEnd"/>
-      <w:r>
-        <w:rPr>
-          <w:sz w:val="32"/>
-        </w:rPr>
-        <w:t>, Marcel</w:t>
-      </w:r>
-      <w:r>
-        <w:rPr>
-          <w:sz w:val="32"/>
-        </w:rPr>
-        <w:br/>
-      </w:r>
-      <w:proofErr w:type="spellStart"/>
-      <w:r>
-        <w:rPr>
-          <w:sz w:val="32"/>
-        </w:rPr>
-        <w:t>Paprotta</w:t>
-      </w:r>
-      <w:proofErr w:type="spellEnd"/>
-      <w:r>
-        <w:rPr>
-          <w:sz w:val="32"/>
-        </w:rPr>
-        <w:t>, Niklas</w:t>
-      </w:r>
-      <w:r>
-        <w:rPr>
-          <w:sz w:val="32"/>
-        </w:rPr>
-        <w:br/>
-      </w:r>
-      <w:proofErr w:type="spellStart"/>
-      <w:r>
-        <w:rPr>
-          <w:sz w:val="32"/>
-        </w:rPr>
-        <w:t>Wilfert</w:t>
-      </w:r>
-      <w:proofErr w:type="spellEnd"/>
-      <w:r>
-        <w:rPr>
-          <w:sz w:val="32"/>
-        </w:rPr>
-        <w:t>, Jonas</w:t>
-      </w:r>
-      <w:r>
-        <w:rPr>
-          <w:sz w:val="28"/>
-        </w:rPr>
-        <w:br/>
-      </w:r>
-      <w:r>
-        <w:rPr>
-          <w:sz w:val="28"/>
-        </w:rPr>
-        <w:br/>
-      </w:r>
-    </w:p>
-    <w:p>
-      <w:r>
-        <w:rPr>
-          <w:b/>
-          <w:sz w:val="32"/>
-        </w:rPr>
-        <w:t>Abgabedatum:</w:t>
-      </w:r>
-      <w:r>
-        <w:rPr>
-          <w:sz w:val="32"/>
-        </w:rPr>
-        <w:br/>
-        <w:t>12.05.2019</w:t>
-      </w:r>
-      <w:r>
-        <w:rPr>
-          <w:sz w:val="24"/>
-        </w:rPr>
-        <w:br/>
-      </w:r>
-    </w:p>
-    <w:p/>
-    <w:p/>
-    <w:p>
-      <w:pPr>
-        <w:pStyle w:val="berschrift2"/>
-      </w:pPr>
-      <w:r>
-        <w:lastRenderedPageBreak/>
-        <w:t>Fahren (F)</w:t>
-      </w:r>
-    </w:p>
-    <w:p>
-      <w:r>
-        <w:t>Das finale Fahrzeug muss in der Lage sein, von Startpunkt 1 zu einem definierten Endpunkt 2 fahren zu können. Die Art und Weise der Fortbewegung steht dabei nicht im Mittelpunkt, lediglich die fehlerfreie Funktionalität muss gegeben sein.</w:t>
+        <w:t xml:space="preserve">Fahren allein nicht </w:t>
+      </w:r>
+      <w:r>
+        <w:t>ausreicht,</w:t>
+      </w:r>
+      <w:r>
+        <w:t xml:space="preserve"> um die S-Förmige Strecke zu absolvieren</w:t>
+      </w:r>
+      <w:r>
+        <w:t xml:space="preserve">, </w:t>
+      </w:r>
+      <w:r>
+        <w:t>muss das Fahrzeug ebenfalls lenkbar sein. Hierfür ist es nötig mit ausreichender Genauigkeit lenken zu können, um nicht den B</w:t>
+      </w:r>
+      <w:r>
+        <w:t>ereich der Strecke zu verlassen.</w:t>
       </w:r>
     </w:p>
     <w:p>
@@ -342,6 +392,145 @@
     <w:p>
       <w:pPr>
         <w:pStyle w:val="berschrift2"/>
+      </w:pPr>
+      <w:r>
+        <w:t>Mindestdistanz 4 Meter</w:t>
+      </w:r>
+      <w:r>
+        <w:t xml:space="preserve"> </w:t>
+      </w:r>
+      <w:r>
+        <w:t>(F)</w:t>
+      </w:r>
+    </w:p>
+    <w:p>
+      <w:r>
+        <w:t>Das Fahrzeug muss in der Lage sein, beladen mit einem Ei, eine Distanz von mindestens 4 Metern zu überwinden, damit das Ei es auch bis zum Zielpunkt schafft und nicht auf halber Strecke stehen bleibt.</w:t>
+      </w:r>
+    </w:p>
+    <w:p>
+      <w:pPr>
+        <w:rPr>
+          <w:sz w:val="16"/>
+          <w:szCs w:val="16"/>
+        </w:rPr>
+      </w:pPr>
+    </w:p>
+    <w:p>
+      <w:pPr>
+        <w:pStyle w:val="berschrift2"/>
+      </w:pPr>
+      <w:proofErr w:type="spellStart"/>
+      <w:r>
+        <w:t>Ei</w:t>
+      </w:r>
+      <w:proofErr w:type="spellEnd"/>
+      <w:r>
+        <w:t xml:space="preserve"> Transportieren können (F)</w:t>
+      </w:r>
+    </w:p>
+    <w:p>
+      <w:r>
+        <w:t>Es wird gefordert, dass das finale Fahrzeug in der Lage ist, ein Ei über eine gewisse Distanz transportieren zu können.</w:t>
+      </w:r>
+    </w:p>
+    <w:p>
+      <w:pPr>
+        <w:rPr>
+          <w:sz w:val="16"/>
+          <w:szCs w:val="16"/>
+        </w:rPr>
+      </w:pPr>
+    </w:p>
+    <w:p>
+      <w:proofErr w:type="spellStart"/>
+      <w:r>
+        <w:rPr>
+          <w:rStyle w:val="berschrift2Zchn"/>
+        </w:rPr>
+        <w:t>Ei</w:t>
+      </w:r>
+      <w:proofErr w:type="spellEnd"/>
+      <w:r>
+        <w:rPr>
+          <w:rStyle w:val="berschrift2Zchn"/>
+        </w:rPr>
+        <w:t xml:space="preserve"> unbeschädigt transportieren (W4)</w:t>
+      </w:r>
+      <w:r>
+        <w:br/>
+        <w:t>Bei dieser Anforderung handelt es sich um eine optionale Anforderung, welche jedoch eine hohe Priorität erhalten hat (W4). Das Ei sollte also am Ende des Projekts unbeschädigt von Startpunkt 1 zu Endpunkt 2 transportiert werden können, um diese Anforderung zu erfüllen.</w:t>
+      </w:r>
+    </w:p>
+    <w:p>
+      <w:pPr>
+        <w:rPr>
+          <w:sz w:val="16"/>
+          <w:szCs w:val="16"/>
+        </w:rPr>
+      </w:pPr>
+    </w:p>
+    <w:p>
+      <w:pPr>
+        <w:pStyle w:val="berschrift2"/>
+      </w:pPr>
+      <w:r>
+        <w:t>Kosteneffizienz (</w:t>
+      </w:r>
+      <w:r>
+        <w:t>W3</w:t>
+      </w:r>
+      <w:r>
+        <w:t>)</w:t>
+      </w:r>
+    </w:p>
+    <w:p>
+      <w:r>
+        <w:t>Da das Budget dieses Projektes begrenzt ist, ist darauf zu achten, dass das Fahrzeug sehr kosteneffizient konstruiert und produziert wird.</w:t>
+      </w:r>
+    </w:p>
+    <w:p>
+      <w:pPr>
+        <w:rPr>
+          <w:sz w:val="16"/>
+          <w:szCs w:val="16"/>
+        </w:rPr>
+      </w:pPr>
+    </w:p>
+    <w:p>
+      <w:pPr>
+        <w:pStyle w:val="berschrift2"/>
+      </w:pPr>
+      <w:r>
+        <w:t>Ressourceneffizienz (W3)</w:t>
+      </w:r>
+    </w:p>
+    <w:p>
+      <w:pPr>
+        <w:pStyle w:val="KeinLeerraum"/>
+      </w:pPr>
+      <w:r>
+        <w:t>Aufgrund der Vermeidung zusätzlicher Kosten, den limitierten Baumaterialien und der Vermeidung eines größeren Zeitaufwandes soll das Projekt möglichst ressourceneffizient geplant und umgesetzt werden.</w:t>
+      </w:r>
+      <w:r>
+        <w:t xml:space="preserve"> </w:t>
+      </w:r>
+      <w:r>
+        <w:t>Bei dieser Anforderung handelt es sich um eine optionale Anforderung, welche jedoch eine hohe Priorität erhalten hat (W3).</w:t>
+      </w:r>
+    </w:p>
+    <w:p>
+      <w:pPr>
+        <w:pStyle w:val="KeinLeerraum"/>
+        <w:rPr>
+          <w:sz w:val="16"/>
+          <w:szCs w:val="16"/>
+        </w:rPr>
+      </w:pPr>
+    </w:p>
+    <w:p>
+      <w:pPr>
+        <w:pStyle w:val="berschrift2"/>
         <w:rPr>
           <w:rFonts w:eastAsia="Times New Roman"/>
           <w:lang w:eastAsia="de-DE"/>
@@ -352,28 +541,23 @@
           <w:rFonts w:eastAsia="Times New Roman"/>
           <w:lang w:eastAsia="de-DE"/>
         </w:rPr>
-        <w:t>Lenken können (F)</w:t>
-      </w:r>
-    </w:p>
-    <w:p>
-      <w:r>
-        <w:t xml:space="preserve">Da alleiniges Fahren allein nicht </w:t>
-      </w:r>
-      <w:r>
-        <w:t>ausreicht,</w:t>
-      </w:r>
-      <w:r>
-        <w:t xml:space="preserve"> um die S-Förmige Strecke zu absolvieren</w:t>
-      </w:r>
-      <w:r>
-        <w:t xml:space="preserve">, </w:t>
-      </w:r>
-      <w:r>
-        <w:t>muss das Fahrzeug ebenfalls lenkbar sein. Hierfür ist es nötig mit ausreichender Genauigkeit lenken zu können, um nicht den B</w:t>
-      </w:r>
-      <w:r>
-        <w:t>ereich der Strecke zu verlassen.</w:t>
-      </w:r>
+        <w:t>Leichtbauweise (W3)</w:t>
+      </w:r>
+    </w:p>
+    <w:p>
+      <w:r>
+        <w:t>Diese Anforderung ist ebenfalls optional mit recht hoher Wichtigkeit(W3).</w:t>
+      </w:r>
+      <w:r>
+        <w:t xml:space="preserve"> Bei der Entwicklung und Konzipierung des Fahrzeugs sollte auf ein möglichst geringes Gewicht geachtet werden.</w:t>
+      </w:r>
+    </w:p>
+    <w:p>
+      <w:pPr>
+        <w:rPr>
+          <w:lang w:eastAsia="de-DE"/>
+        </w:rPr>
+      </w:pPr>
     </w:p>
     <w:p>
       <w:pPr>
@@ -382,24 +566,40 @@
           <w:szCs w:val="16"/>
         </w:rPr>
       </w:pPr>
+      <w:r>
+        <w:rPr>
+          <w:rStyle w:val="berschrift2Zchn"/>
+        </w:rPr>
+        <w:lastRenderedPageBreak/>
+        <w:t>Innovatives Design (W3)</w:t>
+      </w:r>
+      <w:r>
+        <w:br/>
+        <w:t>Bei dieser Anforderung handelt es sich um eine optionale Anforderung, welche jedoch eine relativ hohe Priorität erhalten hat (W3). Zusätzlich zur grundlegenden Funktionalität des Fahrzeugs wird auch noch Wert auf das optische Design des Fahrzeugs gelegt sowie die Art und Weise der Fortbewegung bewertet. Hierbei werden insbesondere kreative und einzigartige Denkansätze wertgeschätzt.</w:t>
+      </w:r>
+      <w:r>
+        <w:br/>
+      </w:r>
     </w:p>
     <w:p>
       <w:pPr>
         <w:pStyle w:val="berschrift2"/>
-      </w:pPr>
-      <w:r>
-        <w:t>Mindestdistanz 4 Meter</w:t>
-      </w:r>
-      <w:r>
-        <w:t xml:space="preserve"> </w:t>
-      </w:r>
-      <w:r>
-        <w:t>(F)</w:t>
-      </w:r>
-    </w:p>
-    <w:p>
-      <w:r>
-        <w:t>Das Fahrzeug muss in der Lage sein, beladen mit einem Ei, eine Distanz von mindestens 4 Metern zu überwinden, damit das Ei es auch bis zum Zielpunkt schafft und nicht auf halber Strecke stehen bleibt.</w:t>
+        <w:rPr>
+          <w:rFonts w:eastAsia="Times New Roman"/>
+          <w:lang w:eastAsia="de-DE"/>
+        </w:rPr>
+      </w:pPr>
+      <w:r>
+        <w:rPr>
+          <w:rFonts w:eastAsia="Times New Roman"/>
+          <w:lang w:eastAsia="de-DE"/>
+        </w:rPr>
+        <w:t>Externe Steuerung oder autonomes Fahren (W2)</w:t>
+      </w:r>
+    </w:p>
+    <w:p>
+      <w:r>
+        <w:t>Um das Fahrzeug sicher durch den Parcours zu navigieren benötigt es entweder eine externe Steuerung (z.B. Fernbedienung + IR Empfänger, Pfeiltasten der Tastatur + WLAN-Verbindung etc.) oder es muss in der Lage sein, völlig autonom (Durch Sensorik und „künstliche Intelligenz“) den Parcours zu meistern.</w:t>
       </w:r>
     </w:p>
     <w:p>
@@ -413,19 +613,22 @@
     <w:p>
       <w:pPr>
         <w:pStyle w:val="berschrift2"/>
-      </w:pPr>
-      <w:proofErr w:type="spellStart"/>
-      <w:r>
-        <w:t>Ei</w:t>
-      </w:r>
-      <w:proofErr w:type="spellEnd"/>
-      <w:r>
-        <w:t xml:space="preserve"> Transportieren können (F)</w:t>
-      </w:r>
-    </w:p>
-    <w:p>
-      <w:r>
-        <w:t>Es wird gefordert, dass das finale Fahrzeug in der Lage ist, ein Ei über eine gewisse Distanz transportieren zu können.</w:t>
+        <w:rPr>
+          <w:rFonts w:eastAsia="Times New Roman"/>
+          <w:lang w:eastAsia="de-DE"/>
+        </w:rPr>
+      </w:pPr>
+      <w:r>
+        <w:rPr>
+          <w:rFonts w:eastAsia="Times New Roman"/>
+          <w:lang w:eastAsia="de-DE"/>
+        </w:rPr>
+        <w:t>Wartbarkeit (W2)</w:t>
+      </w:r>
+    </w:p>
+    <w:p>
+      <w:r>
+        <w:t>Bei dieser Anforderung handelt es sich um eine optionale Anforderung, welche jedoch eine relativ niedrige Priorität erhalten hat (W2). Durch Achtung auf Wartbarkeit und Reparaturfreundlichkeit des Fahrzeugs kann besser auf unvorhergesehene Fehlfunktionen reagiert werden.</w:t>
       </w:r>
     </w:p>
     <w:p>
@@ -437,23 +640,22 @@
       </w:pPr>
     </w:p>
     <w:p>
-      <w:proofErr w:type="spellStart"/>
-      <w:r>
-        <w:rPr>
-          <w:rStyle w:val="berschrift2Zchn"/>
-        </w:rPr>
-        <w:t>Ei</w:t>
-      </w:r>
-      <w:proofErr w:type="spellEnd"/>
-      <w:r>
-        <w:rPr>
-          <w:rStyle w:val="berschrift2Zchn"/>
-        </w:rPr>
-        <w:t xml:space="preserve"> unbeschädigt transportieren (W4)</w:t>
-      </w:r>
-      <w:r>
-        <w:br/>
-        <w:t>Bei dieser Anforderung handelt es sich um eine optionale Anforderung, welche jedoch eine hohe Priorität erhalten hat (W4). Das Ei sollte also am Ende des Projekts unbeschädigt von Startpunkt 1 zu Endpunkt 2 transportiert werden können, um diese Anforderung zu erfüllen.</w:t>
+      <w:pPr>
+        <w:pStyle w:val="berschrift2"/>
+      </w:pPr>
+      <w:r>
+        <w:t>Modularisierung/Erweiterbarkeit (W1)</w:t>
+      </w:r>
+    </w:p>
+    <w:p>
+      <w:r>
+        <w:t>Für die Aspekte „Kosteneffizienz“, „Ressourceneffizienz“ und „Wartbarkeit“ spielt die modulare Entwicklung und Konstruktion eine große Rolle. Durch die Modularisierung kann das Fahrzeug leichter überarbeitet, erweitert und gewartet werden. Des Weiteren ist eine zukünftige Erweiterung des Projekts dadurch leichter umsetzbar.</w:t>
+      </w:r>
+      <w:r>
+        <w:t xml:space="preserve"> </w:t>
+      </w:r>
+      <w:r>
+        <w:t>Bei dieser Anforderung handelt es sich um eine optionale Anforderung, welche eine niedrige Priorität erhalten hat (W1).</w:t>
       </w:r>
     </w:p>
     <w:p>
@@ -469,18 +671,12 @@
         <w:pStyle w:val="berschrift2"/>
       </w:pPr>
       <w:r>
-        <w:t>Kosteneffizienz (</w:t>
-      </w:r>
-      <w:r>
-        <w:t>W3</w:t>
-      </w:r>
-      <w:r>
-        <w:t>)</w:t>
-      </w:r>
-    </w:p>
-    <w:p>
-      <w:r>
-        <w:t>Da das Budget dieses Projektes begrenzt ist, ist darauf zu achten, dass das Fahrzeug sehr kosteneffizient konstruiert und produziert wird.</w:t>
+        <w:t>Schnelles Fahren (W1)</w:t>
+      </w:r>
+    </w:p>
+    <w:p>
+      <w:r>
+        <w:t>Da in der Logistikbranche Zeitdruck ein wesentlicher Faktor ist, besteht der Wunsch, dass das Fahrzeug die zurückzulegende Strecke in möglichst kurzer Zeit bewältigt und sich deshalb mit hohem Tempo fortbewegt.</w:t>
       </w:r>
     </w:p>
     <w:p>
@@ -492,196 +688,6 @@
       </w:pPr>
     </w:p>
     <w:p>
-      <w:pPr>
-        <w:pStyle w:val="berschrift2"/>
-      </w:pPr>
-      <w:r>
-        <w:t>Ressourceneffizienz (W3)</w:t>
-      </w:r>
-    </w:p>
-    <w:p>
-      <w:pPr>
-        <w:pStyle w:val="KeinLeerraum"/>
-      </w:pPr>
-      <w:r>
-        <w:t>Aufgrund der Vermeidung zusätzlicher Kosten, den limitierten Baumaterialien und der Vermeidung eines größeren Zeitaufwandes soll das Projekt möglichst ressourceneffizient geplant und umgesetzt werden.</w:t>
-      </w:r>
-      <w:r>
-        <w:t xml:space="preserve"> </w:t>
-      </w:r>
-      <w:r>
-        <w:t>Bei dieser Anforderung handelt es sich um eine optionale Anforderung, welche jedoch eine hohe Priorität erhalten hat (W3).</w:t>
-      </w:r>
-    </w:p>
-    <w:p>
-      <w:pPr>
-        <w:pStyle w:val="KeinLeerraum"/>
-        <w:rPr>
-          <w:sz w:val="16"/>
-          <w:szCs w:val="16"/>
-        </w:rPr>
-      </w:pPr>
-    </w:p>
-    <w:p>
-      <w:pPr>
-        <w:pStyle w:val="berschrift2"/>
-        <w:rPr>
-          <w:rFonts w:eastAsia="Times New Roman"/>
-          <w:lang w:eastAsia="de-DE"/>
-        </w:rPr>
-      </w:pPr>
-      <w:r>
-        <w:rPr>
-          <w:rFonts w:eastAsia="Times New Roman"/>
-          <w:lang w:eastAsia="de-DE"/>
-        </w:rPr>
-        <w:t>Leichtbauweise (W3)</w:t>
-      </w:r>
-    </w:p>
-    <w:p>
-      <w:r>
-        <w:t>Diese Anforderung ist ebenfalls optional mit recht hoher Wichtigkeit(W3).</w:t>
-      </w:r>
-      <w:r>
-        <w:t xml:space="preserve"> Bei der Entwicklung und Konzipierung des Fahrzeugs sollte auf ein möglichst geringes Gewicht geachtet werden.</w:t>
-      </w:r>
-    </w:p>
-    <w:p>
-      <w:pPr>
-        <w:rPr>
-          <w:lang w:eastAsia="de-DE"/>
-        </w:rPr>
-      </w:pPr>
-    </w:p>
-    <w:p>
-      <w:pPr>
-        <w:rPr>
-          <w:sz w:val="16"/>
-          <w:szCs w:val="16"/>
-        </w:rPr>
-      </w:pPr>
-      <w:r>
-        <w:rPr>
-          <w:rStyle w:val="berschrift2Zchn"/>
-        </w:rPr>
-        <w:lastRenderedPageBreak/>
-        <w:t>Innovatives Design (W3)</w:t>
-      </w:r>
-      <w:r>
-        <w:br/>
-        <w:t>Bei dieser Anforderung handelt es sich um eine optionale Anforderung, welche jedoch eine relativ hohe Priorität erhalten hat (W3). Zusätzlich zur grundlegenden Funktionalität des Fahrzeugs wird auch noch Wert auf das optische Design des Fahrzeugs gelegt sowie die Art und Weise der Fortbewegung bewertet. Hierbei werden insbesondere kreative und einzigartige Denkansätze wertgeschätzt.</w:t>
-      </w:r>
-      <w:r>
-        <w:br/>
-      </w:r>
-    </w:p>
-    <w:p>
-      <w:pPr>
-        <w:pStyle w:val="berschrift2"/>
-        <w:rPr>
-          <w:rFonts w:eastAsia="Times New Roman"/>
-          <w:lang w:eastAsia="de-DE"/>
-        </w:rPr>
-      </w:pPr>
-      <w:r>
-        <w:rPr>
-          <w:rFonts w:eastAsia="Times New Roman"/>
-          <w:lang w:eastAsia="de-DE"/>
-        </w:rPr>
-        <w:t>Externe Steuerung oder autonomes Fahren (W2)</w:t>
-      </w:r>
-    </w:p>
-    <w:p>
-      <w:r>
-        <w:t>Um das Fahrzeug sicher durch den Parcours zu navigieren benötigt es entweder eine externe Steuerung (z.B. Fernbedienung + IR Empfänger, Pfeiltasten der Tastatur + WLAN-Verbindung etc.) oder es muss in der Lage sein, völlig autonom (Durch Sensorik und „künstliche Intelligenz“) den Parcours zu meistern.</w:t>
-      </w:r>
-    </w:p>
-    <w:p>
-      <w:pPr>
-        <w:rPr>
-          <w:sz w:val="16"/>
-          <w:szCs w:val="16"/>
-        </w:rPr>
-      </w:pPr>
-    </w:p>
-    <w:p>
-      <w:pPr>
-        <w:pStyle w:val="berschrift2"/>
-        <w:rPr>
-          <w:rFonts w:eastAsia="Times New Roman"/>
-          <w:lang w:eastAsia="de-DE"/>
-        </w:rPr>
-      </w:pPr>
-      <w:r>
-        <w:rPr>
-          <w:rFonts w:eastAsia="Times New Roman"/>
-          <w:lang w:eastAsia="de-DE"/>
-        </w:rPr>
-        <w:t>Wartbarkeit (W2)</w:t>
-      </w:r>
-    </w:p>
-    <w:p>
-      <w:r>
-        <w:t>Bei dieser Anforderung handelt es sich um eine optionale Anforderung, welche jedoch eine relativ niedrige Priorität erhalten hat (W2). Durch Achtung auf Wartbarkeit und Reparaturfreundlichkeit des Fahrzeugs kann besser auf unvorhergesehene Fehlfunktionen reagiert werden.</w:t>
-      </w:r>
-    </w:p>
-    <w:p>
-      <w:pPr>
-        <w:rPr>
-          <w:sz w:val="16"/>
-          <w:szCs w:val="16"/>
-        </w:rPr>
-      </w:pPr>
-    </w:p>
-    <w:p>
-      <w:pPr>
-        <w:pStyle w:val="berschrift2"/>
-      </w:pPr>
-      <w:r>
-        <w:t>Modularisierung/Erweiterbarkeit (W1)</w:t>
-      </w:r>
-    </w:p>
-    <w:p>
-      <w:r>
-        <w:t>Für die Aspekte „Kosteneffizienz“, „Ressourceneffizienz“ und „Wartbarkeit“ spielt die modulare Entwicklung und Konstruktion eine große Rolle. Durch die Modularisierung kann das Fahrzeug leichter überarbeitet, erweitert und gewartet werden. Des Weiteren ist eine zukünftige Erweiterung des Projekts dadurch leichter umsetzbar.</w:t>
-      </w:r>
-      <w:r>
-        <w:t xml:space="preserve"> </w:t>
-      </w:r>
-      <w:r>
-        <w:t>Bei dieser Anforderung handelt es sich um eine optionale Anforderung, welche eine niedrige Priorität erhalten hat (W1).</w:t>
-      </w:r>
-    </w:p>
-    <w:p>
-      <w:pPr>
-        <w:rPr>
-          <w:sz w:val="16"/>
-          <w:szCs w:val="16"/>
-        </w:rPr>
-      </w:pPr>
-    </w:p>
-    <w:p>
-      <w:pPr>
-        <w:pStyle w:val="berschrift2"/>
-      </w:pPr>
-      <w:r>
-        <w:t>Schnelles Fahren (W1)</w:t>
-      </w:r>
-    </w:p>
-    <w:p>
-      <w:r>
-        <w:t>Da in der Logistikbranche Zeitdruck ein wesentlicher Faktor ist, besteht der Wunsch, dass das Fahrzeug die zurückzulegende Strecke in möglichst kurzer Zeit bewältigt und sich deshalb mit hohem Tempo fortbewegt.</w:t>
-      </w:r>
-    </w:p>
-    <w:p>
-      <w:pPr>
-        <w:rPr>
-          <w:sz w:val="16"/>
-          <w:szCs w:val="16"/>
-        </w:rPr>
-      </w:pPr>
-    </w:p>
-    <w:p>
       <w:r>
         <w:rPr>
           <w:rStyle w:val="berschrift2Zchn"/>
@@ -693,10 +699,7 @@
         <w:t>Das finale Fahrzeug kann sich im Optimalfall nach dem Abschluss des Projekts auch auf unwegsamen Geländen effizient und zielsicher fortbewegen. Diese Anforderung ist nicht explizit durch den Auftraggeber vorgegeben, würde jedoch einen Mehrwert des Produkts erzielen.</w:t>
       </w:r>
       <w:r>
-        <w:t xml:space="preserve"> Daher handelt es sich </w:t>
-      </w:r>
-      <w:r>
-        <w:t>optionale Anforderung, welche eine niedrige Priorität erhalten hat (W1).</w:t>
+        <w:t xml:space="preserve"> Daher handelt es sich optionale Anforderung, welche eine niedrige Priorität erhalten hat (W1).</w:t>
       </w:r>
     </w:p>
     <w:p/>
@@ -1003,7 +1006,7 @@
           </mc:Choice>
           <mc:Fallback>
             <w:pict>
-              <v:rect w14:anchorId="32424786" id="Rechteck 4" o:spid="_x0000_s1026" style="position:absolute;margin-left:-.95pt;margin-top:55.7pt;width:256.7pt;height:119.3pt;z-index:-251655168;visibility:visible;mso-wrap-style:square;mso-width-percent:0;mso-height-percent:0;mso-wrap-distance-left:9pt;mso-wrap-distance-top:0;mso-wrap-distance-right:9pt;mso-wrap-distance-bottom:0;mso-position-horizontal:absolute;mso-position-horizontal-relative:margin;mso-position-vertical:absolute;mso-position-vertical-relative:text;mso-width-percent:0;mso-height-percent:0;mso-width-relative:margin;mso-height-relative:margin;v-text-anchor:middle" o:gfxdata="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" fillcolor="#b8cce4 [1300]" strokecolor="#243f60 [1604]" strokeweight="2pt">
+              <v:rect w14:anchorId="4BB77ED8" id="Rechteck 4" o:spid="_x0000_s1026" style="position:absolute;margin-left:-.95pt;margin-top:55.7pt;width:256.7pt;height:119.3pt;z-index:-251655168;visibility:visible;mso-wrap-style:square;mso-width-percent:0;mso-height-percent:0;mso-wrap-distance-left:9pt;mso-wrap-distance-top:0;mso-wrap-distance-right:9pt;mso-wrap-distance-bottom:0;mso-position-horizontal:absolute;mso-position-horizontal-relative:margin;mso-position-vertical:absolute;mso-position-vertical-relative:text;mso-width-percent:0;mso-height-percent:0;mso-width-relative:margin;mso-height-relative:margin;v-text-anchor:middle" o:gfxdata="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" fillcolor="#b8cce4 [1300]" strokecolor="#243f60 [1604]" strokeweight="2pt">
                 <w10:wrap anchorx="margin"/>
               </v:rect>
             </w:pict>
@@ -1853,7 +1856,7 @@
       </w:pPr>
     </w:pPrDefault>
   </w:docDefaults>
-  <w:latentStyles w:defLockedState="0" w:defUIPriority="99" w:defSemiHidden="0" w:defUnhideWhenUsed="0" w:defQFormat="0" w:count="376">
+  <w:latentStyles w:defLockedState="0" w:defUIPriority="99" w:defSemiHidden="0" w:defUnhideWhenUsed="0" w:defQFormat="0" w:count="375">
     <w:lsdException w:name="Normal" w:uiPriority="0" w:qFormat="1"/>
     <w:lsdException w:name="heading 1" w:uiPriority="9" w:qFormat="1"/>
     <w:lsdException w:name="heading 2" w:semiHidden="1" w:uiPriority="9" w:unhideWhenUsed="1" w:qFormat="1"/>
@@ -2008,7 +2011,7 @@
     <w:lsdException w:name="Table Web 2" w:semiHidden="1" w:unhideWhenUsed="1"/>
     <w:lsdException w:name="Table Web 3" w:semiHidden="1" w:unhideWhenUsed="1"/>
     <w:lsdException w:name="Balloon Text" w:semiHidden="1" w:unhideWhenUsed="1"/>
-    <w:lsdException w:name="Table Grid" w:semiHidden="1" w:uiPriority="59" w:unhideWhenUsed="1"/>
+    <w:lsdException w:name="Table Grid" w:uiPriority="59"/>
     <w:lsdException w:name="Table Theme" w:semiHidden="1" w:unhideWhenUsed="1"/>
     <w:lsdException w:name="Placeholder Text" w:semiHidden="1"/>
     <w:lsdException w:name="No Spacing" w:uiPriority="1" w:qFormat="1"/>
@@ -2229,7 +2232,6 @@
     <w:lsdException w:name="Smart Hyperlink" w:semiHidden="1" w:unhideWhenUsed="1"/>
     <w:lsdException w:name="Hashtag" w:semiHidden="1" w:unhideWhenUsed="1"/>
     <w:lsdException w:name="Unresolved Mention" w:semiHidden="1" w:unhideWhenUsed="1"/>
-    <w:lsdException w:name="Smart Link" w:semiHidden="1" w:unhideWhenUsed="1"/>
   </w:latentStyles>
   <w:style w:type="paragraph" w:default="1" w:styleId="Standard">
     <w:name w:val="Normal"/>

</xml_diff>